<commit_message>
update מסמך ייזום based on hadas comments
</commit_message>
<xml_diff>
--- a/docs/מסמך יזום.docx
+++ b/docs/מסמך יזום.docx
@@ -231,6 +231,62 @@
         </w:rPr>
         <w:t>איתי אלטר</w:t>
       </w:r>
+      <w:r>
+        <w:rPr>
+          <w:rFonts w:ascii="Tahoma" w:hAnsi="Tahoma" w:cs="Tahoma"/>
+          <w:lang w:val="en-US"/>
+        </w:rPr>
+        <w:t xml:space="preserve"> </w:t>
+      </w:r>
+      <w:r>
+        <w:rPr>
+          <w:rFonts w:ascii="Tahoma" w:hAnsi="Tahoma" w:cs="Tahoma" w:hint="cs"/>
+          <w:rtl/>
+          <w:lang w:val="en-US"/>
+        </w:rPr>
+        <w:t xml:space="preserve"> - סטודנט שנה ב', בעל ידע רב ב </w:t>
+      </w:r>
+      <w:r>
+        <w:rPr>
+          <w:rFonts w:ascii="Tahoma" w:hAnsi="Tahoma" w:cs="Tahoma"/>
+          <w:rtl/>
+          <w:lang w:val="en-US"/>
+        </w:rPr>
+        <w:t>–</w:t>
+      </w:r>
+      <w:r>
+        <w:rPr>
+          <w:rFonts w:ascii="Tahoma" w:hAnsi="Tahoma" w:cs="Tahoma" w:hint="cs"/>
+          <w:rtl/>
+          <w:lang w:val="en-US"/>
+        </w:rPr>
+        <w:t xml:space="preserve"> </w:t>
+      </w:r>
+      <w:proofErr w:type="spellStart"/>
+      <w:r>
+        <w:rPr>
+          <w:rFonts w:ascii="Tahoma" w:hAnsi="Tahoma" w:cs="Tahoma"/>
+          <w:lang w:val="en-US"/>
+        </w:rPr>
+        <w:t>javascript</w:t>
+      </w:r>
+      <w:proofErr w:type="spellEnd"/>
+      <w:r>
+        <w:rPr>
+          <w:rFonts w:ascii="Tahoma" w:hAnsi="Tahoma" w:cs="Tahoma"/>
+          <w:lang w:val="en-US"/>
+        </w:rPr>
+        <w:t xml:space="preserve">, react, express, </w:t>
+      </w:r>
+      <w:proofErr w:type="spellStart"/>
+      <w:r>
+        <w:rPr>
+          <w:rFonts w:ascii="Tahoma" w:hAnsi="Tahoma" w:cs="Tahoma"/>
+          <w:lang w:val="en-US"/>
+        </w:rPr>
+        <w:t>mongodb</w:t>
+      </w:r>
+      <w:proofErr w:type="spellEnd"/>
     </w:p>
     <w:p>
       <w:pPr>
@@ -253,6 +309,93 @@
         </w:rPr>
         <w:t>איתי דוסיק</w:t>
       </w:r>
+      <w:r>
+        <w:rPr>
+          <w:rFonts w:ascii="Tahoma" w:hAnsi="Tahoma" w:cs="Tahoma" w:hint="cs"/>
+          <w:rtl/>
+          <w:lang w:val="en-US"/>
+        </w:rPr>
+        <w:t xml:space="preserve"> </w:t>
+      </w:r>
+      <w:r>
+        <w:rPr>
+          <w:rFonts w:ascii="Tahoma" w:hAnsi="Tahoma" w:cs="Tahoma"/>
+          <w:rtl/>
+          <w:lang w:val="en-US"/>
+        </w:rPr>
+        <w:t>–</w:t>
+      </w:r>
+      <w:r>
+        <w:rPr>
+          <w:rFonts w:ascii="Tahoma" w:hAnsi="Tahoma" w:cs="Tahoma" w:hint="cs"/>
+          <w:rtl/>
+          <w:lang w:val="en-US"/>
+        </w:rPr>
+        <w:t xml:space="preserve"> סטודנט שנה ב'</w:t>
+      </w:r>
+      <w:r>
+        <w:rPr>
+          <w:rFonts w:ascii="Tahoma" w:hAnsi="Tahoma" w:cs="Tahoma" w:hint="cs"/>
+          <w:rtl/>
+          <w:lang w:val="en-US"/>
+        </w:rPr>
+        <w:t>, ידע</w:t>
+      </w:r>
+      <w:r>
+        <w:rPr>
+          <w:rFonts w:ascii="Tahoma" w:hAnsi="Tahoma" w:cs="Tahoma" w:hint="cs"/>
+          <w:rtl/>
+          <w:lang w:val="en-US"/>
+        </w:rPr>
+        <w:t xml:space="preserve"> </w:t>
+      </w:r>
+      <w:r>
+        <w:rPr>
+          <w:rFonts w:ascii="Tahoma" w:hAnsi="Tahoma" w:cs="Tahoma" w:hint="cs"/>
+          <w:rtl/>
+          <w:lang w:val="en-US"/>
+        </w:rPr>
+        <w:t xml:space="preserve">ב </w:t>
+      </w:r>
+      <w:r>
+        <w:rPr>
+          <w:rFonts w:ascii="Tahoma" w:hAnsi="Tahoma" w:cs="Tahoma"/>
+          <w:rtl/>
+          <w:lang w:val="en-US"/>
+        </w:rPr>
+        <w:t>–</w:t>
+      </w:r>
+      <w:r>
+        <w:rPr>
+          <w:rFonts w:ascii="Tahoma" w:hAnsi="Tahoma" w:cs="Tahoma" w:hint="cs"/>
+          <w:rtl/>
+          <w:lang w:val="en-US"/>
+        </w:rPr>
+        <w:t xml:space="preserve"> </w:t>
+      </w:r>
+      <w:r>
+        <w:rPr>
+          <w:rFonts w:ascii="Tahoma" w:hAnsi="Tahoma" w:cs="Tahoma"/>
+          <w:lang w:val="en-US"/>
+        </w:rPr>
+        <w:t>c, c</w:t>
+      </w:r>
+      <w:r>
+        <w:rPr>
+          <w:rFonts w:ascii="Tahoma" w:hAnsi="Tahoma" w:cs="Tahoma" w:hint="cs"/>
+          <w:rtl/>
+          <w:lang w:val="en-US"/>
+        </w:rPr>
+        <w:t>++</w:t>
+      </w:r>
+      <w:r>
+        <w:rPr>
+          <w:rFonts w:ascii="Tahoma" w:hAnsi="Tahoma" w:cs="Tahoma" w:hint="cs"/>
+          <w:rtl/>
+          <w:lang w:val="en-US"/>
+        </w:rPr>
+        <w:t>, ידע רב בעיצוב גרפי</w:t>
+      </w:r>
     </w:p>
     <w:p>
       <w:pPr>
@@ -275,6 +418,93 @@
         </w:rPr>
         <w:t>ניר קנימח</w:t>
       </w:r>
+      <w:r>
+        <w:rPr>
+          <w:rFonts w:ascii="Tahoma" w:hAnsi="Tahoma" w:cs="Tahoma" w:hint="cs"/>
+          <w:rtl/>
+          <w:lang w:val="en-US"/>
+        </w:rPr>
+        <w:t xml:space="preserve"> </w:t>
+      </w:r>
+      <w:r>
+        <w:rPr>
+          <w:rFonts w:ascii="Tahoma" w:hAnsi="Tahoma" w:cs="Tahoma"/>
+          <w:rtl/>
+          <w:lang w:val="en-US"/>
+        </w:rPr>
+        <w:t>–</w:t>
+      </w:r>
+      <w:r>
+        <w:rPr>
+          <w:rFonts w:ascii="Tahoma" w:hAnsi="Tahoma" w:cs="Tahoma" w:hint="cs"/>
+          <w:rtl/>
+          <w:lang w:val="en-US"/>
+        </w:rPr>
+        <w:t xml:space="preserve"> סטודנט שנה ב'</w:t>
+      </w:r>
+      <w:r>
+        <w:rPr>
+          <w:rFonts w:ascii="Tahoma" w:hAnsi="Tahoma" w:cs="Tahoma" w:hint="cs"/>
+          <w:rtl/>
+          <w:lang w:val="en-US"/>
+        </w:rPr>
+        <w:t xml:space="preserve"> </w:t>
+      </w:r>
+      <w:r>
+        <w:rPr>
+          <w:rFonts w:ascii="Tahoma" w:hAnsi="Tahoma" w:cs="Tahoma" w:hint="cs"/>
+          <w:rtl/>
+          <w:lang w:val="en-US"/>
+        </w:rPr>
+        <w:t>, ידע</w:t>
+      </w:r>
+      <w:r>
+        <w:rPr>
+          <w:rFonts w:ascii="Tahoma" w:hAnsi="Tahoma" w:cs="Tahoma" w:hint="cs"/>
+          <w:rtl/>
+          <w:lang w:val="en-US"/>
+        </w:rPr>
+        <w:t xml:space="preserve"> </w:t>
+      </w:r>
+      <w:r>
+        <w:rPr>
+          <w:rFonts w:ascii="Tahoma" w:hAnsi="Tahoma" w:cs="Tahoma" w:hint="cs"/>
+          <w:rtl/>
+          <w:lang w:val="en-US"/>
+        </w:rPr>
+        <w:t xml:space="preserve">ב </w:t>
+      </w:r>
+      <w:r>
+        <w:rPr>
+          <w:rFonts w:ascii="Tahoma" w:hAnsi="Tahoma" w:cs="Tahoma"/>
+          <w:rtl/>
+          <w:lang w:val="en-US"/>
+        </w:rPr>
+        <w:t>–</w:t>
+      </w:r>
+      <w:r>
+        <w:rPr>
+          <w:rFonts w:ascii="Tahoma" w:hAnsi="Tahoma" w:cs="Tahoma" w:hint="cs"/>
+          <w:rtl/>
+          <w:lang w:val="en-US"/>
+        </w:rPr>
+        <w:t xml:space="preserve"> </w:t>
+      </w:r>
+      <w:r>
+        <w:rPr>
+          <w:rFonts w:ascii="Tahoma" w:hAnsi="Tahoma" w:cs="Tahoma"/>
+          <w:lang w:val="en-US"/>
+        </w:rPr>
+        <w:t>c, c</w:t>
+      </w:r>
+      <w:r>
+        <w:rPr>
+          <w:rFonts w:ascii="Tahoma" w:hAnsi="Tahoma" w:cs="Tahoma" w:hint="cs"/>
+          <w:rtl/>
+          <w:lang w:val="en-US"/>
+        </w:rPr>
+        <w:t>++</w:t>
+      </w:r>
     </w:p>
     <w:p>
       <w:pPr>
@@ -297,6 +527,69 @@
         </w:rPr>
         <w:t>ליאור גופמן</w:t>
       </w:r>
+      <w:r>
+        <w:rPr>
+          <w:rFonts w:ascii="Tahoma" w:hAnsi="Tahoma" w:cs="Tahoma" w:hint="cs"/>
+          <w:rtl/>
+          <w:lang w:val="en-US"/>
+        </w:rPr>
+        <w:t xml:space="preserve"> </w:t>
+      </w:r>
+      <w:r>
+        <w:rPr>
+          <w:rFonts w:ascii="Tahoma" w:hAnsi="Tahoma" w:cs="Tahoma"/>
+          <w:rtl/>
+          <w:lang w:val="en-US"/>
+        </w:rPr>
+        <w:t>–</w:t>
+      </w:r>
+      <w:r>
+        <w:rPr>
+          <w:rFonts w:ascii="Tahoma" w:hAnsi="Tahoma" w:cs="Tahoma" w:hint="cs"/>
+          <w:rtl/>
+          <w:lang w:val="en-US"/>
+        </w:rPr>
+        <w:t xml:space="preserve"> סטודנט שנה ב'</w:t>
+      </w:r>
+      <w:r>
+        <w:rPr>
+          <w:rFonts w:ascii="Tahoma" w:hAnsi="Tahoma" w:cs="Tahoma" w:hint="cs"/>
+          <w:rtl/>
+          <w:lang w:val="en-US"/>
+        </w:rPr>
+        <w:t xml:space="preserve">, ידע ב </w:t>
+      </w:r>
+      <w:r>
+        <w:rPr>
+          <w:rFonts w:ascii="Tahoma" w:hAnsi="Tahoma" w:cs="Tahoma"/>
+          <w:rtl/>
+          <w:lang w:val="en-US"/>
+        </w:rPr>
+        <w:t>–</w:t>
+      </w:r>
+      <w:r>
+        <w:rPr>
+          <w:rFonts w:ascii="Tahoma" w:hAnsi="Tahoma" w:cs="Tahoma" w:hint="cs"/>
+          <w:rtl/>
+          <w:lang w:val="en-US"/>
+        </w:rPr>
+        <w:t xml:space="preserve"> </w:t>
+      </w:r>
+      <w:r>
+        <w:rPr>
+          <w:rFonts w:ascii="Tahoma" w:hAnsi="Tahoma" w:cs="Tahoma"/>
+          <w:lang w:val="en-US"/>
+        </w:rPr>
+        <w:t>c, c</w:t>
+      </w:r>
+      <w:r>
+        <w:rPr>
+          <w:rFonts w:ascii="Tahoma" w:hAnsi="Tahoma" w:cs="Tahoma" w:hint="cs"/>
+          <w:rtl/>
+          <w:lang w:val="en-US"/>
+        </w:rPr>
+        <w:t>++</w:t>
+      </w:r>
     </w:p>
     <w:p>
       <w:pPr>
@@ -362,7 +655,15 @@
           <w:sz w:val="24"/>
           <w:rtl/>
         </w:rPr>
-        <w:t>סטודנטים המחפשים עבודה</w:t>
+        <w:t xml:space="preserve">סטודנטים </w:t>
+      </w:r>
+      <w:r>
+        <w:rPr>
+          <w:rFonts w:ascii="Tahoma" w:hAnsi="Tahoma" w:cs="Tahoma" w:hint="cs"/>
+          <w:sz w:val="24"/>
+          <w:rtl/>
+        </w:rPr>
+        <w:t>מכלל התחומים כגון תארי הנדסות, מדעים מדוייקים, מדעי הרוח ועוד. לרוב סטודנטים משנים מתקדמות (שנה ב' לתארים תלת שנתיים ושנה ג' לתארים של ארבע שנים) אך תהיה פתוחה לכלל הסטודנטים כולל תארים מתקדמים.</w:t>
       </w:r>
     </w:p>
     <w:p>
@@ -390,6 +691,14 @@
         </w:rPr>
         <w:t>מעסיקים מתחומים שונים הרוצים להעסיק סטודנטים שיתחילו את הקריירה שלהם אצלם</w:t>
       </w:r>
+      <w:r>
+        <w:rPr>
+          <w:rFonts w:ascii="Tahoma" w:hAnsi="Tahoma" w:cs="Tahoma" w:hint="cs"/>
+          <w:sz w:val="24"/>
+          <w:rtl/>
+        </w:rPr>
+        <w:t>, המעסיקים יהיו ממגוון תחומי עיסוק הדורש תואר אקדמאי לשם  ביצוע העבודה כגון חברות תוכנה, הוצאות לאור, משרדי עריכת דין, ראיית חשבון ועוד.</w:t>
+      </w:r>
     </w:p>
     <w:p>
       <w:pPr>
@@ -414,7 +723,31 @@
           <w:sz w:val="24"/>
           <w:rtl/>
         </w:rPr>
-        <w:t>מוסדות אקדמיים המעוניינים לעזור ולקדם את הסטודנטים שלהם גם לאחר סיום התואר.</w:t>
+        <w:t>מוסדות אקדמיים</w:t>
+      </w:r>
+      <w:r>
+        <w:rPr>
+          <w:rFonts w:ascii="Tahoma" w:hAnsi="Tahoma" w:cs="Tahoma" w:hint="cs"/>
+          <w:sz w:val="24"/>
+          <w:rtl/>
+        </w:rPr>
+        <w:t xml:space="preserve"> (המוכרים על ידי המל"ג)</w:t>
+      </w:r>
+      <w:r>
+        <w:rPr>
+          <w:rFonts w:ascii="Tahoma" w:hAnsi="Tahoma" w:cs="Tahoma"/>
+          <w:sz w:val="24"/>
+          <w:rtl/>
+        </w:rPr>
+        <w:t xml:space="preserve"> המעוניינים לעזור ולקדם את הסטודנטים שלהם</w:t>
+      </w:r>
+      <w:r>
+        <w:rPr>
+          <w:rFonts w:ascii="Tahoma" w:hAnsi="Tahoma" w:cs="Tahoma" w:hint="cs"/>
+          <w:sz w:val="24"/>
+          <w:rtl/>
+        </w:rPr>
+        <w:t xml:space="preserve"> ולעזור להם לבצע נחיתה רכה ליום של אחרי הלימודים.</w:t>
       </w:r>
     </w:p>
     <w:p>
@@ -561,6 +894,54 @@
     <w:p>
       <w:pPr>
         <w:pStyle w:val="ListParagraph"/>
+        <w:bidi/>
+        <w:ind w:left="1440"/>
+        <w:rPr>
+          <w:rFonts w:ascii="Tahoma" w:hAnsi="Tahoma" w:cs="Tahoma"/>
+          <w:rtl/>
+          <w:lang w:val="en-US"/>
+        </w:rPr>
+      </w:pPr>
+    </w:p>
+    <w:p>
+      <w:pPr>
+        <w:pStyle w:val="ListParagraph"/>
+        <w:bidi/>
+        <w:ind w:left="1440"/>
+        <w:rPr>
+          <w:rFonts w:ascii="Tahoma" w:hAnsi="Tahoma" w:cs="Tahoma"/>
+          <w:rtl/>
+          <w:lang w:val="en-US"/>
+        </w:rPr>
+      </w:pPr>
+    </w:p>
+    <w:p>
+      <w:pPr>
+        <w:pStyle w:val="ListParagraph"/>
+        <w:bidi/>
+        <w:ind w:left="1440"/>
+        <w:rPr>
+          <w:rFonts w:ascii="Tahoma" w:hAnsi="Tahoma" w:cs="Tahoma"/>
+          <w:rtl/>
+          <w:lang w:val="en-US"/>
+        </w:rPr>
+      </w:pPr>
+    </w:p>
+    <w:p>
+      <w:pPr>
+        <w:pStyle w:val="ListParagraph"/>
+        <w:bidi/>
+        <w:ind w:left="1440"/>
+        <w:rPr>
+          <w:rFonts w:ascii="Tahoma" w:hAnsi="Tahoma" w:cs="Tahoma"/>
+          <w:rtl/>
+          <w:lang w:val="en-US"/>
+        </w:rPr>
+      </w:pPr>
+    </w:p>
+    <w:p>
+      <w:pPr>
+        <w:pStyle w:val="ListParagraph"/>
         <w:numPr>
           <w:ilvl w:val="0"/>
           <w:numId w:val="17"/>
@@ -583,6 +964,7 @@
           <w:szCs w:val="24"/>
           <w:rtl/>
         </w:rPr>
+        <w:lastRenderedPageBreak/>
         <w:t>רקע:</w:t>
       </w:r>
     </w:p>
@@ -591,7 +973,7 @@
         <w:pStyle w:val="ListParagraph"/>
         <w:bidi/>
         <w:rPr>
-          <w:rFonts w:ascii="Tahoma" w:hAnsi="Tahoma" w:cs="Tahoma" w:hint="cs"/>
+          <w:rFonts w:ascii="Tahoma" w:hAnsi="Tahoma" w:cs="Tahoma"/>
           <w:rtl/>
           <w:lang w:val="en-US"/>
         </w:rPr>
@@ -660,52 +1042,8 @@
           <w:rtl/>
           <w:lang w:val="en-US"/>
         </w:rPr>
-        <w:t xml:space="preserve">). כסטודנטים אנו מרגישים את חוסר המשרות עבור סטודנטים בעצמנו, ולכן החלטנו להתמקד בפרויקט אשר </w:t>
-      </w:r>
-      <w:proofErr w:type="spellStart"/>
-      <w:r>
-        <w:rPr>
-          <w:rFonts w:ascii="Tahoma" w:hAnsi="Tahoma" w:cs="Tahoma" w:hint="cs"/>
-          <w:rtl/>
-          <w:lang w:val="en-US"/>
-        </w:rPr>
-        <w:t>יתן</w:t>
-      </w:r>
-      <w:proofErr w:type="spellEnd"/>
-      <w:r>
-        <w:rPr>
-          <w:rFonts w:ascii="Tahoma" w:hAnsi="Tahoma" w:cs="Tahoma" w:hint="cs"/>
-          <w:rtl/>
-          <w:lang w:val="en-US"/>
-        </w:rPr>
-        <w:t xml:space="preserve"> מענה לבעיה.</w:t>
-      </w:r>
-    </w:p>
-    <w:p>
-      <w:pPr>
-        <w:pStyle w:val="ListParagraph"/>
-        <w:bidi/>
-        <w:rPr>
-          <w:rtl/>
-        </w:rPr>
-      </w:pPr>
-    </w:p>
-    <w:p>
-      <w:pPr>
-        <w:bidi/>
-        <w:ind w:left="720" w:hanging="360"/>
-        <w:rPr>
-          <w:rtl/>
-        </w:rPr>
-      </w:pPr>
-    </w:p>
-    <w:p>
-      <w:pPr>
-        <w:bidi/>
-        <w:rPr>
-          <w:rtl/>
-        </w:rPr>
-      </w:pPr>
+        <w:t>). כסטודנטים אנו מרגישים את חוסר המשרות עבור סטודנטים בעצמנו, ולכן החלטנו להתמקד בפרויקט אשר יתן מענה לבעיה.</w:t>
+      </w:r>
     </w:p>
     <w:p>
       <w:pPr>
@@ -748,27 +1086,43 @@
         <w:bidi/>
         <w:rPr>
           <w:rFonts w:ascii="Tahoma" w:hAnsi="Tahoma" w:cs="Tahoma"/>
-          <w:b/>
-          <w:bCs/>
-          <w:lang w:val="en-US"/>
-        </w:rPr>
-      </w:pPr>
-    </w:p>
-    <w:p>
-      <w:pPr>
-        <w:pStyle w:val="ListParagraph"/>
-        <w:bidi/>
-        <w:rPr>
-          <w:rFonts w:ascii="Tahoma" w:hAnsi="Tahoma" w:cs="Tahoma"/>
-          <w:rtl/>
-        </w:rPr>
-      </w:pPr>
-      <w:r>
-        <w:rPr>
-          <w:rFonts w:ascii="Tahoma" w:hAnsi="Tahoma" w:cs="Tahoma"/>
-          <w:rtl/>
-        </w:rPr>
-        <w:t>הפרויקט שלנו יעסוק בבעיה שקיימת אצל מרבית הסטודנטים בישראל והיא שאין פלטפורמה מסודרת ומתאימה לחיפוש משרות סטודנטים אשר יקדמו אותם בחייהם המקצועיים שלאחר התואר.</w:t>
+          <w:rtl/>
+        </w:rPr>
+      </w:pPr>
+      <w:r>
+        <w:rPr>
+          <w:rFonts w:ascii="Tahoma" w:hAnsi="Tahoma" w:cs="Tahoma"/>
+          <w:rtl/>
+        </w:rPr>
+        <w:t xml:space="preserve">הפרויקט שלנו יעסוק בבעיה שקיימת אצל מרבית הסטודנטים בישראל </w:t>
+      </w:r>
+      <w:r>
+        <w:rPr>
+          <w:rFonts w:ascii="Tahoma" w:hAnsi="Tahoma" w:cs="Tahoma" w:hint="cs"/>
+          <w:rtl/>
+        </w:rPr>
+        <w:t xml:space="preserve">והיא </w:t>
+      </w:r>
+      <w:r>
+        <w:rPr>
+          <w:rFonts w:ascii="Tahoma" w:hAnsi="Tahoma" w:cs="Tahoma" w:hint="cs"/>
+          <w:rtl/>
+        </w:rPr>
+        <w:t>שאין להם</w:t>
+      </w:r>
+      <w:r>
+        <w:rPr>
+          <w:rFonts w:ascii="Tahoma" w:hAnsi="Tahoma" w:cs="Tahoma" w:hint="cs"/>
+          <w:rtl/>
+        </w:rPr>
+        <w:t xml:space="preserve"> את האופצייה לעבוד בעבודה מקצועית תוך כדי לימודיהם באופן שיקדם אותם בקריירה שלהם לאחר הלימודים, אחד הגורמים לכך שאותם סטודנטים אינם מוצאי עבודה מקצועית היא </w:t>
+      </w:r>
+      <w:r>
+        <w:rPr>
+          <w:rFonts w:ascii="Tahoma" w:hAnsi="Tahoma" w:cs="Tahoma"/>
+          <w:rtl/>
+        </w:rPr>
+        <w:t>שאין פלטפורמה מסודרת ומתאימה לחיפוש משרות סטודנט.</w:t>
       </w:r>
       <w:r>
         <w:rPr>
@@ -776,63 +1130,21 @@
           <w:rtl/>
         </w:rPr>
         <w:br/>
-        <w:t xml:space="preserve">המטרה שלנו היא לפתח </w:t>
-      </w:r>
-      <w:r>
-        <w:rPr>
-          <w:rFonts w:ascii="Tahoma" w:hAnsi="Tahoma" w:cs="Tahoma"/>
-          <w:rtl/>
-        </w:rPr>
-        <w:t>פלטפורמה</w:t>
-      </w:r>
-      <w:r>
-        <w:rPr>
-          <w:rFonts w:ascii="Tahoma" w:hAnsi="Tahoma" w:cs="Tahoma"/>
-          <w:rtl/>
-        </w:rPr>
-        <w:t xml:space="preserve"> שתנגיש לכלל הסטודנטים </w:t>
-      </w:r>
-      <w:r>
-        <w:rPr>
-          <w:rFonts w:ascii="Tahoma" w:hAnsi="Tahoma" w:cs="Tahoma"/>
-          <w:rtl/>
-        </w:rPr>
-        <w:t>במגוון</w:t>
-      </w:r>
-      <w:r>
-        <w:rPr>
-          <w:rFonts w:ascii="Tahoma" w:hAnsi="Tahoma" w:cs="Tahoma"/>
-          <w:rtl/>
-        </w:rPr>
-        <w:t xml:space="preserve"> המקצועות את כל אפשרויות התעסוקה ה</w:t>
-      </w:r>
-      <w:r>
-        <w:rPr>
-          <w:rFonts w:ascii="Tahoma" w:hAnsi="Tahoma" w:cs="Tahoma"/>
-          <w:rtl/>
-        </w:rPr>
-        <w:t>רלוונטיות</w:t>
-      </w:r>
-      <w:r>
-        <w:rPr>
-          <w:rFonts w:ascii="Tahoma" w:hAnsi="Tahoma" w:cs="Tahoma"/>
-          <w:rtl/>
-        </w:rPr>
-        <w:t xml:space="preserve"> להם אשר יקדמו אותם </w:t>
-      </w:r>
-      <w:r>
-        <w:rPr>
-          <w:rFonts w:ascii="Tahoma" w:hAnsi="Tahoma" w:cs="Tahoma"/>
-          <w:rtl/>
-        </w:rPr>
-        <w:t>להמשך הקריירה</w:t>
-      </w:r>
-      <w:r>
-        <w:rPr>
-          <w:rFonts w:ascii="Tahoma" w:hAnsi="Tahoma" w:cs="Tahoma"/>
-          <w:rtl/>
-        </w:rPr>
-        <w:t>.</w:t>
+        <w:t xml:space="preserve">המטרה שלנו היא לפתח פלטפורמה שתנגיש לכלל הסטודנטים במגוון המקצועות </w:t>
+      </w:r>
+      <w:r>
+        <w:rPr>
+          <w:rFonts w:ascii="Tahoma" w:hAnsi="Tahoma" w:cs="Tahoma" w:hint="cs"/>
+          <w:rtl/>
+        </w:rPr>
+        <w:t xml:space="preserve">השונים </w:t>
+      </w:r>
+      <w:r>
+        <w:rPr>
+          <w:rFonts w:ascii="Tahoma" w:hAnsi="Tahoma" w:cs="Tahoma"/>
+          <w:rtl/>
+        </w:rPr>
+        <w:t>את כל אפשרויות התעסוקה הרלוונטיות להם אשר יקדמו אותם להמשך הקריירה.</w:t>
       </w:r>
       <w:r>
         <w:rPr>
@@ -842,26 +1154,6 @@
         <w:br/>
         <w:t>החזון שלנו הוא לאפשר דריסת רגל ראשונית לכל סטודנט אשר מעוניין לעבוד במקצוע אשר אותו הוא לומד ומצפה לעסוק בו בסיום לימודיו.</w:t>
       </w:r>
-    </w:p>
-    <w:p>
-      <w:pPr>
-        <w:pStyle w:val="ListParagraph"/>
-        <w:bidi/>
-        <w:rPr>
-          <w:rFonts w:ascii="Tahoma" w:hAnsi="Tahoma" w:cs="Tahoma"/>
-          <w:rtl/>
-        </w:rPr>
-      </w:pPr>
-    </w:p>
-    <w:p>
-      <w:pPr>
-        <w:pStyle w:val="ListParagraph"/>
-        <w:bidi/>
-        <w:rPr>
-          <w:rFonts w:ascii="Tahoma" w:hAnsi="Tahoma" w:cs="Tahoma"/>
-          <w:rtl/>
-        </w:rPr>
-      </w:pPr>
     </w:p>
     <w:p>
       <w:pPr>
@@ -945,16 +1237,6 @@
     <w:p>
       <w:pPr>
         <w:pStyle w:val="ListParagraph"/>
-        <w:bidi/>
-        <w:ind w:left="1080"/>
-        <w:rPr>
-          <w:rFonts w:ascii="Tahoma" w:hAnsi="Tahoma" w:cs="Tahoma"/>
-        </w:rPr>
-      </w:pPr>
-    </w:p>
-    <w:p>
-      <w:pPr>
-        <w:pStyle w:val="ListParagraph"/>
         <w:numPr>
           <w:ilvl w:val="0"/>
           <w:numId w:val="4"/>
@@ -1131,53 +1413,8 @@
           <w:rFonts w:ascii="Tahoma" w:hAnsi="Tahoma" w:cs="Tahoma"/>
           <w:rtl/>
         </w:rPr>
-        <w:t>מעסיק</w:t>
-      </w:r>
-      <w:r>
-        <w:rPr>
-          <w:rFonts w:ascii="Tahoma" w:hAnsi="Tahoma" w:cs="Tahoma"/>
-          <w:rtl/>
-        </w:rPr>
-        <w:t xml:space="preserve"> אשר מחפש</w:t>
-      </w:r>
-      <w:r>
-        <w:rPr>
-          <w:rFonts w:ascii="Tahoma" w:hAnsi="Tahoma" w:cs="Tahoma"/>
-          <w:rtl/>
-        </w:rPr>
-        <w:t xml:space="preserve"> סטודנטים למשרות</w:t>
-      </w:r>
-      <w:r>
-        <w:rPr>
-          <w:rFonts w:ascii="Tahoma" w:hAnsi="Tahoma" w:cs="Tahoma"/>
-          <w:rtl/>
-        </w:rPr>
-        <w:t>, תהיה ל</w:t>
-      </w:r>
-      <w:r>
-        <w:rPr>
-          <w:rFonts w:ascii="Tahoma" w:hAnsi="Tahoma" w:cs="Tahoma"/>
-          <w:rtl/>
-        </w:rPr>
-        <w:t xml:space="preserve">ו </w:t>
-      </w:r>
-      <w:r>
-        <w:rPr>
-          <w:rFonts w:ascii="Tahoma" w:hAnsi="Tahoma" w:cs="Tahoma"/>
-          <w:rtl/>
-        </w:rPr>
-        <w:t>גישה לכלים הבאים:</w:t>
-      </w:r>
-    </w:p>
-    <w:p>
-      <w:pPr>
-        <w:pStyle w:val="ListParagraph"/>
-        <w:bidi/>
-        <w:ind w:left="1080"/>
-        <w:rPr>
-          <w:rFonts w:ascii="Tahoma" w:hAnsi="Tahoma" w:cs="Tahoma"/>
-        </w:rPr>
-      </w:pPr>
+        <w:t>מעסיק אשר מחפש סטודנטים למשרות, תהיה לו גישה לכלים הבאים:</w:t>
+      </w:r>
     </w:p>
     <w:p>
       <w:pPr>
@@ -1236,7 +1473,21 @@
           <w:rFonts w:ascii="Tahoma" w:hAnsi="Tahoma" w:cs="Tahoma"/>
           <w:rtl/>
         </w:rPr>
-        <w:t>ניתן להוסיף קריטריונים כמו עבודה זמנית או עבודה בימי שבת וכ'</w:t>
+        <w:t>ניתן להוסיף קריטריונים כמו עבודה זמנית או עבודה בימי שבת וכ</w:t>
+      </w:r>
+      <w:r>
+        <w:rPr>
+          <w:rFonts w:ascii="Tahoma" w:hAnsi="Tahoma" w:cs="Tahoma" w:hint="cs"/>
+          <w:rtl/>
+        </w:rPr>
+        <w:t>ו</w:t>
+      </w:r>
+      <w:r>
+        <w:rPr>
+          <w:rFonts w:ascii="Tahoma" w:hAnsi="Tahoma" w:cs="Tahoma"/>
+          <w:rtl/>
+        </w:rPr>
+        <w:t>'</w:t>
       </w:r>
     </w:p>
     <w:p>
@@ -1343,7 +1594,21 @@
           <w:rFonts w:ascii="Tahoma" w:hAnsi="Tahoma" w:cs="Tahoma"/>
           <w:rtl/>
         </w:rPr>
-        <w:t>קבלת דוחות על המשרות (כמה צפו, כמה נרשמו וכ')</w:t>
+        <w:t>קבלת דוחות על המשרות (כמה צפו, כמה נרשמו וכ</w:t>
+      </w:r>
+      <w:r>
+        <w:rPr>
+          <w:rFonts w:ascii="Tahoma" w:hAnsi="Tahoma" w:cs="Tahoma" w:hint="cs"/>
+          <w:rtl/>
+        </w:rPr>
+        <w:t>ו</w:t>
+      </w:r>
+      <w:r>
+        <w:rPr>
+          <w:rFonts w:ascii="Tahoma" w:hAnsi="Tahoma" w:cs="Tahoma"/>
+          <w:rtl/>
+        </w:rPr>
+        <w:t>')</w:t>
       </w:r>
     </w:p>
     <w:p>
@@ -1387,16 +1652,6 @@
         </w:rPr>
         <w:t>אדמין (מנהל) אשר ינהל את המערכת, תהיה לו גישה לכלים הבאים:</w:t>
       </w:r>
-    </w:p>
-    <w:p>
-      <w:pPr>
-        <w:pStyle w:val="ListParagraph"/>
-        <w:bidi/>
-        <w:ind w:left="1080"/>
-        <w:rPr>
-          <w:rFonts w:ascii="Tahoma" w:hAnsi="Tahoma" w:cs="Tahoma"/>
-        </w:rPr>
-      </w:pPr>
     </w:p>
     <w:p>
       <w:pPr>
@@ -1500,27 +1755,12 @@
     </w:p>
     <w:p>
       <w:pPr>
-        <w:bidi/>
-        <w:rPr>
-          <w:rFonts w:ascii="Tahoma" w:hAnsi="Tahoma" w:cs="Tahoma"/>
-          <w:rtl/>
-        </w:rPr>
-      </w:pPr>
-    </w:p>
-    <w:p>
-      <w:pPr>
-        <w:bidi/>
-        <w:rPr>
-          <w:rFonts w:ascii="Tahoma" w:hAnsi="Tahoma" w:cs="Tahoma"/>
-          <w:rtl/>
-        </w:rPr>
-      </w:pPr>
-    </w:p>
-    <w:p>
-      <w:pPr>
-        <w:bidi/>
-        <w:rPr>
-          <w:rFonts w:ascii="Tahoma" w:hAnsi="Tahoma" w:cs="Tahoma"/>
+        <w:pStyle w:val="ListParagraph"/>
+        <w:bidi/>
+        <w:ind w:left="1800"/>
+        <w:rPr>
+          <w:rFonts w:ascii="Tahoma" w:hAnsi="Tahoma" w:cs="Tahoma"/>
+          <w:rtl/>
         </w:rPr>
       </w:pPr>
     </w:p>
@@ -1560,28 +1800,246 @@
           <w:szCs w:val="24"/>
           <w:rtl/>
         </w:rPr>
+        <w:lastRenderedPageBreak/>
         <w:t>הצגת הבעיה:</w:t>
       </w:r>
     </w:p>
     <w:p>
       <w:pPr>
-        <w:pStyle w:val="ListParagraph"/>
-        <w:bidi/>
-        <w:rPr>
-          <w:rFonts w:ascii="Tahoma" w:hAnsi="Tahoma" w:cs="Tahoma"/>
-          <w:rtl/>
-        </w:rPr>
-      </w:pPr>
-    </w:p>
-    <w:p>
-      <w:pPr>
-        <w:pStyle w:val="ListParagraph"/>
-        <w:bidi/>
-        <w:rPr>
-          <w:rFonts w:ascii="Tahoma" w:hAnsi="Tahoma" w:cs="Tahoma"/>
-          <w:rtl/>
-        </w:rPr>
-      </w:pPr>
+        <w:bidi/>
+        <w:ind w:left="720"/>
+        <w:rPr>
+          <w:rFonts w:ascii="Tahoma" w:hAnsi="Tahoma" w:cs="Tahoma"/>
+          <w:rtl/>
+        </w:rPr>
+      </w:pPr>
+      <w:r>
+        <w:rPr>
+          <w:rFonts w:ascii="Tahoma" w:hAnsi="Tahoma" w:cs="Tahoma" w:hint="cs"/>
+          <w:rtl/>
+        </w:rPr>
+        <w:t xml:space="preserve">כיום ישנה בעיה גדולה במרבית העבודות המקצועיות והיא שיש מחסור תמידי בעובדים וותיקים ומנוסים, הבעיה הזאת נוגעת בכלל תחומי החיים בין אם זה בתחומי ההייטק השונים ובין אם בתחומי הרוח למינהם. אחת הסיבות שהבעיה קיימת ולא נראה שתיפתר בעתיד היא שלמרבית הסטודנטים בכלל התארים השונים לא </w:t>
+      </w:r>
+      <w:r>
+        <w:rPr>
+          <w:rFonts w:ascii="Tahoma" w:hAnsi="Tahoma" w:cs="Tahoma" w:hint="cs"/>
+          <w:rtl/>
+        </w:rPr>
+        <w:t>עובדים במקצוע אותו הם לומדים</w:t>
+      </w:r>
+      <w:r>
+        <w:rPr>
+          <w:rFonts w:ascii="Tahoma" w:hAnsi="Tahoma" w:cs="Tahoma" w:hint="cs"/>
+          <w:rtl/>
+        </w:rPr>
+        <w:t xml:space="preserve"> במהלך התואר ובכך אינם משיגים דריסת רגל ראשונית </w:t>
+      </w:r>
+      <w:r>
+        <w:rPr>
+          <w:rFonts w:ascii="Tahoma" w:hAnsi="Tahoma" w:cs="Tahoma" w:hint="cs"/>
+          <w:rtl/>
+        </w:rPr>
+        <w:t>וכתוצאה מכך</w:t>
+      </w:r>
+      <w:r>
+        <w:rPr>
+          <w:rFonts w:ascii="Tahoma" w:hAnsi="Tahoma" w:cs="Tahoma" w:hint="cs"/>
+          <w:rtl/>
+        </w:rPr>
+        <w:t xml:space="preserve"> מתקשים מאוד במציאת עבודה לאחר התואר.</w:t>
+      </w:r>
+    </w:p>
+    <w:p>
+      <w:pPr>
+        <w:pStyle w:val="ListParagraph"/>
+        <w:bidi/>
+        <w:rPr>
+          <w:rFonts w:ascii="Tahoma" w:hAnsi="Tahoma" w:cs="Tahoma"/>
+          <w:lang w:val="en-US"/>
+        </w:rPr>
+      </w:pPr>
+      <w:r>
+        <w:rPr>
+          <w:rFonts w:ascii="Tahoma" w:hAnsi="Tahoma" w:cs="Tahoma"/>
+          <w:rtl/>
+        </w:rPr>
+        <w:t>מציאת עבודה כסטודנט היא בעיה קשה, מרבית החברות נוטות שלא לפרסם את משרות הסטודנט שלהם כיוון שמציאת סטודנט מתאים עולה כסף רב ואורכת זמן</w:t>
+      </w:r>
+      <w:r>
+        <w:rPr>
+          <w:rFonts w:ascii="Tahoma" w:hAnsi="Tahoma" w:cs="Tahoma" w:hint="cs"/>
+          <w:rtl/>
+        </w:rPr>
+        <w:t xml:space="preserve"> כיוון שלוודא התאמה בין המעסיק והסטודנט הינו תהליך ארוך שכולל בדיקה של פרטים רבים כגון שעות הזמינות של הסטודנט לאורך השבוע, תקופות מבחנים, ציונים בקורסים רלוונטים ועוד.</w:t>
+      </w:r>
+      <w:r>
+        <w:rPr>
+          <w:rFonts w:ascii="Tahoma" w:hAnsi="Tahoma" w:cs="Tahoma"/>
+          <w:rtl/>
+        </w:rPr>
+        <w:t xml:space="preserve"> </w:t>
+      </w:r>
+      <w:r>
+        <w:rPr>
+          <w:rFonts w:ascii="Tahoma" w:hAnsi="Tahoma" w:cs="Tahoma" w:hint="cs"/>
+          <w:rtl/>
+        </w:rPr>
+        <w:t>למרות כלל העבודה שהמעסיק עושה טרם הסטודנט התקבל, העובד שיגיע בסופו של יום הינו עובד אשר יעבוד במשרה חלקית ונדרש חניכה והכשרה נוספים עד אשר יתחיל לספק תמורה למעסיק.</w:t>
+      </w:r>
+      <w:r>
+        <w:rPr>
+          <w:rFonts w:ascii="Tahoma" w:hAnsi="Tahoma" w:cs="Tahoma" w:hint="cs"/>
+          <w:rtl/>
+          <w:lang w:val="en-US"/>
+        </w:rPr>
+        <w:t xml:space="preserve"> </w:t>
+      </w:r>
+      <w:r>
+        <w:rPr>
+          <w:rFonts w:ascii="Tahoma" w:hAnsi="Tahoma" w:cs="Tahoma"/>
+          <w:rtl/>
+          <w:lang w:val="en-US"/>
+        </w:rPr>
+        <w:t>בעקבות זאת נוצר מצב שסטודנטים רבים לא מצליחים למצוא עבודה בזמן הלימודים</w:t>
+      </w:r>
+      <w:r>
+        <w:rPr>
+          <w:rFonts w:ascii="Tahoma" w:hAnsi="Tahoma" w:cs="Tahoma" w:hint="cs"/>
+          <w:rtl/>
+          <w:lang w:val="en-US"/>
+        </w:rPr>
+        <w:t xml:space="preserve">, ובכך סטודנטים בעלי פוטנציאל ויכולת לא מצליחים לממש את </w:t>
+      </w:r>
+      <w:r>
+        <w:rPr>
+          <w:rFonts w:ascii="Tahoma" w:hAnsi="Tahoma" w:cs="Tahoma" w:hint="cs"/>
+          <w:rtl/>
+          <w:lang w:val="en-US"/>
+        </w:rPr>
+        <w:t>עצמם</w:t>
+      </w:r>
+      <w:r>
+        <w:rPr>
+          <w:rFonts w:ascii="Tahoma" w:hAnsi="Tahoma" w:cs="Tahoma" w:hint="cs"/>
+          <w:rtl/>
+          <w:lang w:val="en-US"/>
+        </w:rPr>
+        <w:t xml:space="preserve"> בשוק העבודה. סטודנטים שלא מצאו עבודה בזמן התואר </w:t>
+      </w:r>
+      <w:r>
+        <w:rPr>
+          <w:rFonts w:ascii="Tahoma" w:hAnsi="Tahoma" w:cs="Tahoma"/>
+          <w:rtl/>
+          <w:lang w:val="en-US"/>
+        </w:rPr>
+        <w:t xml:space="preserve">נשארים </w:t>
+      </w:r>
+      <w:r>
+        <w:rPr>
+          <w:rFonts w:ascii="Tahoma" w:hAnsi="Tahoma" w:cs="Tahoma" w:hint="cs"/>
+          <w:rtl/>
+          <w:lang w:val="en-US"/>
+        </w:rPr>
+        <w:t>ללא ניסיון תעסוקתי ויכולתם למצוא עבודה לאחר הלימודים תיקח זמן רב יותר ומשמעותית קשה יותר</w:t>
+      </w:r>
+      <w:r>
+        <w:rPr>
+          <w:rFonts w:ascii="Tahoma" w:hAnsi="Tahoma" w:cs="Tahoma"/>
+          <w:rtl/>
+          <w:lang w:val="en-US"/>
+        </w:rPr>
+        <w:t xml:space="preserve"> ביחס לחבריהם</w:t>
+      </w:r>
+      <w:r>
+        <w:rPr>
+          <w:rFonts w:ascii="Tahoma" w:hAnsi="Tahoma" w:cs="Tahoma" w:hint="cs"/>
+          <w:rtl/>
+          <w:lang w:val="en-US"/>
+        </w:rPr>
+        <w:t xml:space="preserve"> הסטודנטים</w:t>
+      </w:r>
+      <w:r>
+        <w:rPr>
+          <w:rFonts w:ascii="Tahoma" w:hAnsi="Tahoma" w:cs="Tahoma"/>
+          <w:rtl/>
+          <w:lang w:val="en-US"/>
+        </w:rPr>
+        <w:t xml:space="preserve"> שכן עבדו</w:t>
+      </w:r>
+      <w:r>
+        <w:rPr>
+          <w:rFonts w:ascii="Tahoma" w:hAnsi="Tahoma" w:cs="Tahoma" w:hint="cs"/>
+          <w:rtl/>
+          <w:lang w:val="en-US"/>
+        </w:rPr>
+        <w:t xml:space="preserve"> בזמן התואר</w:t>
+      </w:r>
+      <w:r>
+        <w:rPr>
+          <w:rFonts w:ascii="Tahoma" w:hAnsi="Tahoma" w:cs="Tahoma"/>
+          <w:rtl/>
+          <w:lang w:val="en-US"/>
+        </w:rPr>
+        <w:t>.</w:t>
+      </w:r>
+    </w:p>
+    <w:p>
+      <w:pPr>
+        <w:pStyle w:val="ListParagraph"/>
+        <w:bidi/>
+        <w:rPr>
+          <w:rFonts w:ascii="Tahoma" w:hAnsi="Tahoma" w:cs="Tahoma"/>
+          <w:rtl/>
+        </w:rPr>
+      </w:pPr>
+    </w:p>
+    <w:p>
+      <w:pPr>
+        <w:pStyle w:val="ListParagraph"/>
+        <w:bidi/>
+        <w:rPr>
+          <w:rFonts w:ascii="Tahoma" w:hAnsi="Tahoma" w:cs="Tahoma"/>
+          <w:rtl/>
+        </w:rPr>
+      </w:pPr>
+      <w:r>
+        <w:rPr>
+          <w:rFonts w:ascii="Tahoma" w:hAnsi="Tahoma" w:cs="Tahoma" w:hint="cs"/>
+          <w:b/>
+          <w:bCs/>
+          <w:rtl/>
+        </w:rPr>
+        <w:t>מתוך כתבה ב</w:t>
+      </w:r>
+      <w:proofErr w:type="spellStart"/>
+      <w:r>
+        <w:rPr>
+          <w:rFonts w:ascii="Tahoma" w:hAnsi="Tahoma" w:cs="Tahoma"/>
+          <w:b/>
+          <w:bCs/>
+          <w:lang w:val="en-US"/>
+        </w:rPr>
+        <w:t>ynet</w:t>
+      </w:r>
+      <w:proofErr w:type="spellEnd"/>
+      <w:r>
+        <w:rPr>
+          <w:rFonts w:ascii="Tahoma" w:hAnsi="Tahoma" w:cs="Tahoma" w:hint="cs"/>
+          <w:b/>
+          <w:bCs/>
+          <w:rtl/>
+          <w:lang w:val="en-US"/>
+        </w:rPr>
+        <w:t>:</w:t>
+      </w:r>
+      <w:r>
+        <w:rPr>
+          <w:rFonts w:ascii="Tahoma" w:hAnsi="Tahoma" w:cs="Tahoma" w:hint="cs"/>
+          <w:rtl/>
+          <w:lang w:val="en-US"/>
+        </w:rPr>
+        <w:t xml:space="preserve"> </w:t>
+      </w:r>
       <w:r>
         <w:rPr>
           <w:rFonts w:ascii="Tahoma" w:hAnsi="Tahoma" w:cs="Tahoma"/>
@@ -1595,7 +2053,7 @@
         <w:pStyle w:val="ListParagraph"/>
         <w:bidi/>
         <w:rPr>
-          <w:rFonts w:ascii="Tahoma" w:hAnsi="Tahoma" w:cs="Tahoma"/>
+          <w:rFonts w:ascii="Tahoma" w:hAnsi="Tahoma" w:cs="Tahoma" w:hint="cs"/>
           <w:rtl/>
         </w:rPr>
       </w:pPr>
@@ -1606,155 +2064,9 @@
             <w:rFonts w:ascii="Tahoma" w:hAnsi="Tahoma" w:cs="Tahoma"/>
             <w:rtl/>
           </w:rPr>
-          <w:t>למעבר לכתב</w:t>
-        </w:r>
-        <w:r>
-          <w:rPr>
-            <w:rStyle w:val="Hyperlink"/>
-            <w:rFonts w:ascii="Tahoma" w:hAnsi="Tahoma" w:cs="Tahoma"/>
-            <w:rtl/>
-          </w:rPr>
-          <w:t>ה</w:t>
-        </w:r>
-        <w:r>
-          <w:rPr>
-            <w:rStyle w:val="Hyperlink"/>
-            <w:rFonts w:ascii="Tahoma" w:hAnsi="Tahoma" w:cs="Tahoma"/>
-            <w:rtl/>
-          </w:rPr>
-          <w:t xml:space="preserve"> לחצו כאן</w:t>
+          <w:t>למעבר לכתבה לחצו כאן</w:t>
         </w:r>
       </w:hyperlink>
-    </w:p>
-    <w:p>
-      <w:pPr>
-        <w:pStyle w:val="ListParagraph"/>
-        <w:bidi/>
-        <w:rPr>
-          <w:rFonts w:ascii="Tahoma" w:hAnsi="Tahoma" w:cs="Tahoma"/>
-          <w:rtl/>
-        </w:rPr>
-      </w:pPr>
-    </w:p>
-    <w:p>
-      <w:pPr>
-        <w:pStyle w:val="ListParagraph"/>
-        <w:bidi/>
-        <w:rPr>
-          <w:rFonts w:ascii="Tahoma" w:hAnsi="Tahoma" w:cs="Tahoma"/>
-          <w:rtl/>
-          <w:lang w:val="en-US"/>
-        </w:rPr>
-      </w:pPr>
-      <w:r>
-        <w:rPr>
-          <w:rFonts w:ascii="Tahoma" w:hAnsi="Tahoma" w:cs="Tahoma"/>
-          <w:rtl/>
-        </w:rPr>
-        <w:t>מציאת עבודה כסטודנט היא בעיה קשה, מרבית החברות נוטות שלא לפרסם את משרות הסטודנט שלהם כיוון שמציאת סטודנט מתאים עולה כסף רב ואורכת זמן ואילו בתמורה הם מקבלים עובד שעובד במשרה חלקית</w:t>
-      </w:r>
-      <w:r>
-        <w:rPr>
-          <w:rFonts w:ascii="Tahoma" w:hAnsi="Tahoma" w:cs="Tahoma" w:hint="cs"/>
-          <w:rtl/>
-          <w:lang w:val="en-US"/>
-        </w:rPr>
-        <w:t xml:space="preserve">. </w:t>
-      </w:r>
-      <w:r>
-        <w:rPr>
-          <w:rFonts w:ascii="Tahoma" w:hAnsi="Tahoma" w:cs="Tahoma"/>
-          <w:rtl/>
-          <w:lang w:val="en-US"/>
-        </w:rPr>
-        <w:t>בעקבות זאת נוצר מצב שסטודנטים רבים לא מצליחים למצוא עבודה בזמן הלימודים</w:t>
-      </w:r>
-      <w:r>
-        <w:rPr>
-          <w:rFonts w:ascii="Tahoma" w:hAnsi="Tahoma" w:cs="Tahoma" w:hint="cs"/>
-          <w:rtl/>
-          <w:lang w:val="en-US"/>
-        </w:rPr>
-        <w:t xml:space="preserve">, ובכך סטודנטים בעלי פוטנציאל ויכולת לא מצליחים לממש את יכולותיהם בשוק העבודה. סטודנטים שלא מצאו עבודה בזמן התואר </w:t>
-      </w:r>
-      <w:r>
-        <w:rPr>
-          <w:rFonts w:ascii="Tahoma" w:hAnsi="Tahoma" w:cs="Tahoma"/>
-          <w:rtl/>
-          <w:lang w:val="en-US"/>
-        </w:rPr>
-        <w:t xml:space="preserve">נשארים </w:t>
-      </w:r>
-      <w:r>
-        <w:rPr>
-          <w:rFonts w:ascii="Tahoma" w:hAnsi="Tahoma" w:cs="Tahoma" w:hint="cs"/>
-          <w:rtl/>
-          <w:lang w:val="en-US"/>
-        </w:rPr>
-        <w:t>ללא ניסיון תעסוקתי ויכולתם למצוא עבודה לאחר הלימודים תיקח זמן רב יותר ומשמעותית קשה יותר</w:t>
-      </w:r>
-      <w:r>
-        <w:rPr>
-          <w:rFonts w:ascii="Tahoma" w:hAnsi="Tahoma" w:cs="Tahoma"/>
-          <w:rtl/>
-          <w:lang w:val="en-US"/>
-        </w:rPr>
-        <w:t xml:space="preserve"> ביחס לחבריהם</w:t>
-      </w:r>
-      <w:r>
-        <w:rPr>
-          <w:rFonts w:ascii="Tahoma" w:hAnsi="Tahoma" w:cs="Tahoma" w:hint="cs"/>
-          <w:rtl/>
-          <w:lang w:val="en-US"/>
-        </w:rPr>
-        <w:t xml:space="preserve"> הסטודנטים</w:t>
-      </w:r>
-      <w:r>
-        <w:rPr>
-          <w:rFonts w:ascii="Tahoma" w:hAnsi="Tahoma" w:cs="Tahoma"/>
-          <w:rtl/>
-          <w:lang w:val="en-US"/>
-        </w:rPr>
-        <w:t xml:space="preserve"> שכן עבדו</w:t>
-      </w:r>
-      <w:r>
-        <w:rPr>
-          <w:rFonts w:ascii="Tahoma" w:hAnsi="Tahoma" w:cs="Tahoma" w:hint="cs"/>
-          <w:rtl/>
-          <w:lang w:val="en-US"/>
-        </w:rPr>
-        <w:t xml:space="preserve"> בזמן התואר</w:t>
-      </w:r>
-      <w:r>
-        <w:rPr>
-          <w:rFonts w:ascii="Tahoma" w:hAnsi="Tahoma" w:cs="Tahoma"/>
-          <w:rtl/>
-          <w:lang w:val="en-US"/>
-        </w:rPr>
-        <w:t>.</w:t>
-      </w:r>
-    </w:p>
-    <w:p>
-      <w:pPr>
-        <w:pStyle w:val="ListParagraph"/>
-        <w:bidi/>
-        <w:rPr>
-          <w:rFonts w:ascii="Tahoma" w:hAnsi="Tahoma" w:cs="Tahoma"/>
-          <w:rtl/>
-          <w:lang w:val="en-US"/>
-        </w:rPr>
-      </w:pPr>
-    </w:p>
-    <w:p>
-      <w:pPr>
-        <w:pStyle w:val="ListParagraph"/>
-        <w:bidi/>
-        <w:rPr>
-          <w:rFonts w:ascii="Tahoma" w:hAnsi="Tahoma" w:cs="Tahoma" w:hint="cs"/>
-          <w:rtl/>
-          <w:lang w:val="en-US"/>
-        </w:rPr>
-      </w:pPr>
     </w:p>
     <w:p>
       <w:pPr>
@@ -1780,6 +2092,7 @@
           <w:bCs/>
           <w:sz w:val="24"/>
           <w:szCs w:val="24"/>
+          <w:rtl/>
         </w:rPr>
       </w:pPr>
       <w:r>
@@ -1820,222 +2133,340 @@
         <w:bidi/>
         <w:rPr>
           <w:rFonts w:ascii="Tahoma" w:hAnsi="Tahoma" w:cs="Tahoma"/>
+          <w:rtl/>
+          <w:lang w:val="en-US"/>
+        </w:rPr>
+      </w:pPr>
+      <w:r>
+        <w:rPr>
+          <w:rFonts w:ascii="Tahoma" w:hAnsi="Tahoma" w:cs="Tahoma" w:hint="cs"/>
+          <w:rtl/>
+          <w:lang w:val="en-US"/>
+        </w:rPr>
+        <w:t xml:space="preserve">עקב הבעיות שצוינו בסעיף הקודם, </w:t>
+      </w:r>
+      <w:r>
+        <w:rPr>
+          <w:rFonts w:ascii="Tahoma" w:hAnsi="Tahoma" w:cs="Tahoma"/>
+          <w:rtl/>
+          <w:lang w:val="en-US"/>
+        </w:rPr>
+        <w:t xml:space="preserve">אנו החלטנו לפתח פלטפורמה אשר תשרת את המעסיקים ותנגיש להם את כל </w:t>
+      </w:r>
+      <w:r>
+        <w:rPr>
+          <w:rFonts w:ascii="Tahoma" w:hAnsi="Tahoma" w:cs="Tahoma" w:hint="cs"/>
+          <w:rtl/>
+          <w:lang w:val="en-US"/>
+        </w:rPr>
+        <w:t>תהליך</w:t>
+      </w:r>
+      <w:r>
+        <w:rPr>
+          <w:rFonts w:ascii="Tahoma" w:hAnsi="Tahoma" w:cs="Tahoma"/>
+          <w:rtl/>
+          <w:lang w:val="en-US"/>
+        </w:rPr>
+        <w:t xml:space="preserve"> </w:t>
+      </w:r>
+      <w:r>
+        <w:rPr>
+          <w:rFonts w:ascii="Tahoma" w:hAnsi="Tahoma" w:cs="Tahoma" w:hint="cs"/>
+          <w:rtl/>
+          <w:lang w:val="en-US"/>
+        </w:rPr>
+        <w:t>פרסום</w:t>
+      </w:r>
+      <w:r>
+        <w:rPr>
+          <w:rFonts w:ascii="Tahoma" w:hAnsi="Tahoma" w:cs="Tahoma"/>
+          <w:rtl/>
+          <w:lang w:val="en-US"/>
+        </w:rPr>
+        <w:t xml:space="preserve"> </w:t>
+      </w:r>
+      <w:r>
+        <w:rPr>
+          <w:rFonts w:ascii="Tahoma" w:hAnsi="Tahoma" w:cs="Tahoma" w:hint="cs"/>
+          <w:rtl/>
+          <w:lang w:val="en-US"/>
+        </w:rPr>
+        <w:t>ה</w:t>
+      </w:r>
+      <w:r>
+        <w:rPr>
+          <w:rFonts w:ascii="Tahoma" w:hAnsi="Tahoma" w:cs="Tahoma"/>
+          <w:rtl/>
+          <w:lang w:val="en-US"/>
+        </w:rPr>
+        <w:t xml:space="preserve">משרה ומציאת סטודנטים מתאימים. </w:t>
+      </w:r>
+      <w:r>
+        <w:rPr>
+          <w:rFonts w:ascii="Tahoma" w:hAnsi="Tahoma" w:cs="Tahoma"/>
+          <w:rtl/>
+          <w:lang w:val="en-US"/>
+        </w:rPr>
+        <w:br/>
+      </w:r>
+      <w:r>
+        <w:rPr>
+          <w:rFonts w:ascii="Tahoma" w:hAnsi="Tahoma" w:cs="Tahoma" w:hint="cs"/>
+          <w:rtl/>
+          <w:lang w:val="en-US"/>
+        </w:rPr>
+        <w:t>הפלטפורמה תעשה זאת באמצעות ניתוח חכם של מידע אשר יספקו הסטודנטים על עצמם כגון, קורסים רלוונטים אשר</w:t>
+      </w:r>
+      <w:r>
+        <w:rPr>
+          <w:rFonts w:ascii="Tahoma" w:hAnsi="Tahoma" w:cs="Tahoma" w:hint="cs"/>
+          <w:rtl/>
+          <w:lang w:val="en-US"/>
+        </w:rPr>
+        <w:t xml:space="preserve"> הסטודנט עשה וציונם, שעות הזמינות שלו ותקופת הבחינות שלו.</w:t>
+      </w:r>
+      <w:r>
+        <w:rPr>
+          <w:rFonts w:ascii="Tahoma" w:hAnsi="Tahoma" w:cs="Tahoma" w:hint="cs"/>
+          <w:rtl/>
+          <w:lang w:val="en-US"/>
+        </w:rPr>
+        <w:t xml:space="preserve"> </w:t>
+      </w:r>
+    </w:p>
+    <w:p>
+      <w:pPr>
+        <w:pStyle w:val="ListParagraph"/>
+        <w:bidi/>
+        <w:rPr>
+          <w:rFonts w:ascii="Tahoma" w:hAnsi="Tahoma" w:cs="Tahoma"/>
+          <w:lang w:val="en-US"/>
+        </w:rPr>
+      </w:pPr>
+      <w:r>
+        <w:rPr>
+          <w:rFonts w:ascii="Tahoma" w:hAnsi="Tahoma" w:cs="Tahoma"/>
+          <w:rtl/>
+          <w:lang w:val="en-US"/>
+        </w:rPr>
+        <w:t>בנוסף הפלטפורמה גם תשרת את הסטודנטים בכך שהיא תנגיש להם את כל המשרת הרלוונטיות עבורם</w:t>
+      </w:r>
+      <w:r>
+        <w:rPr>
+          <w:rFonts w:ascii="Tahoma" w:hAnsi="Tahoma" w:cs="Tahoma" w:hint="cs"/>
+          <w:rtl/>
+          <w:lang w:val="en-US"/>
+        </w:rPr>
+        <w:t xml:space="preserve"> בהתאמה אישית על בסיס נתוניהם כגון התואר שאותו הם לומדים, מערכת השעות שלהם, הקורסים השונים שעברו ועוד,</w:t>
+      </w:r>
+      <w:r>
+        <w:rPr>
+          <w:rFonts w:ascii="Tahoma" w:hAnsi="Tahoma" w:cs="Tahoma"/>
+          <w:rtl/>
+          <w:lang w:val="en-US"/>
+        </w:rPr>
+        <w:t xml:space="preserve"> </w:t>
+      </w:r>
+      <w:r>
+        <w:rPr>
+          <w:rFonts w:ascii="Tahoma" w:hAnsi="Tahoma" w:cs="Tahoma" w:hint="cs"/>
+          <w:rtl/>
+          <w:lang w:val="en-US"/>
+        </w:rPr>
+        <w:t>כמו כן תקל הפלטפורמה על תהליך הגשת הקו"ח.</w:t>
+      </w:r>
+      <w:r>
+        <w:rPr>
+          <w:rFonts w:ascii="Tahoma" w:hAnsi="Tahoma" w:cs="Tahoma"/>
+          <w:rtl/>
+          <w:lang w:val="en-US"/>
+        </w:rPr>
+        <w:t xml:space="preserve"> </w:t>
+      </w:r>
+    </w:p>
+    <w:p>
+      <w:pPr>
+        <w:pStyle w:val="ListParagraph"/>
+        <w:bidi/>
+        <w:rPr>
+          <w:rFonts w:ascii="Tahoma" w:hAnsi="Tahoma" w:cs="Tahoma"/>
+          <w:rtl/>
+          <w:lang w:val="en-US"/>
+        </w:rPr>
+      </w:pPr>
+      <w:r>
+        <w:rPr>
+          <w:rFonts w:ascii="Tahoma" w:hAnsi="Tahoma" w:cs="Tahoma"/>
+          <w:rtl/>
+          <w:lang w:val="en-US"/>
+        </w:rPr>
+        <w:t>באמצעות השימוש בפלטפורמה שלנו עלות המעסיקים תרד משמעותית וגם כמות הסטודנטים המוצאים משרה וגיוונם יגדל משמעותית.</w:t>
+      </w:r>
+      <w:r>
+        <w:rPr>
+          <w:rFonts w:ascii="Tahoma" w:hAnsi="Tahoma" w:cs="Tahoma" w:hint="cs"/>
+          <w:rtl/>
+          <w:lang w:val="en-US"/>
+        </w:rPr>
+        <w:t xml:space="preserve"> </w:t>
+      </w:r>
+    </w:p>
+    <w:p>
+      <w:pPr>
+        <w:pStyle w:val="ListParagraph"/>
+        <w:bidi/>
+        <w:rPr>
+          <w:rFonts w:ascii="Tahoma" w:hAnsi="Tahoma" w:cs="Tahoma"/>
+          <w:rtl/>
+          <w:lang w:val="en-US"/>
+        </w:rPr>
+      </w:pPr>
+      <w:r>
+        <w:rPr>
+          <w:rFonts w:ascii="Tahoma" w:hAnsi="Tahoma" w:cs="Tahoma" w:hint="cs"/>
+          <w:rtl/>
+          <w:lang w:val="en-US"/>
+        </w:rPr>
+        <w:t>הסיבה לכך שהמעסיקים ירצו להשתמש בפלטפורמה שלנו היא שהמעסיקים יעסיקו סטודנטים</w:t>
+      </w:r>
+      <w:r>
+        <w:rPr>
+          <w:rFonts w:ascii="Tahoma" w:hAnsi="Tahoma" w:cs="Tahoma"/>
+          <w:rtl/>
+          <w:lang w:val="en-US"/>
+        </w:rPr>
+        <w:t xml:space="preserve"> חרוצים שמוקירים תודה על כך שנתנו להם את ההזדמנות הראשונית הזו ולכן הם נשארים בעבודה יותר זמן ומגלים יותר לואליות למקום העבודה.</w:t>
+      </w:r>
+    </w:p>
+    <w:p>
+      <w:pPr>
+        <w:pStyle w:val="ListParagraph"/>
+        <w:bidi/>
+        <w:rPr>
+          <w:rFonts w:ascii="Tahoma" w:hAnsi="Tahoma" w:cs="Tahoma"/>
+          <w:rtl/>
+          <w:lang w:val="en-US"/>
+        </w:rPr>
+      </w:pPr>
+      <w:r>
+        <w:rPr>
+          <w:rFonts w:ascii="Tahoma" w:hAnsi="Tahoma" w:cs="Tahoma" w:hint="cs"/>
+          <w:rtl/>
+          <w:lang w:val="en-US"/>
+        </w:rPr>
+        <w:t>היעדים שאנו שואפים להגיע אליהם הינם:</w:t>
+      </w:r>
+    </w:p>
+    <w:p>
+      <w:pPr>
+        <w:pStyle w:val="ListParagraph"/>
+        <w:numPr>
+          <w:ilvl w:val="0"/>
+          <w:numId w:val="14"/>
+        </w:numPr>
+        <w:bidi/>
+        <w:spacing w:after="0" w:line="240" w:lineRule="auto"/>
+        <w:rPr>
+          <w:rFonts w:ascii="Tahoma" w:hAnsi="Tahoma" w:cs="Tahoma"/>
           <w:b/>
           <w:bCs/>
-          <w:rtl/>
-        </w:rPr>
-      </w:pPr>
-    </w:p>
-    <w:p>
-      <w:pPr>
-        <w:pStyle w:val="ListParagraph"/>
-        <w:bidi/>
-        <w:rPr>
-          <w:rFonts w:ascii="Tahoma" w:hAnsi="Tahoma" w:cs="Tahoma"/>
-          <w:lang w:val="en-US"/>
-        </w:rPr>
-      </w:pPr>
-      <w:r>
-        <w:rPr>
-          <w:rFonts w:ascii="Tahoma" w:hAnsi="Tahoma" w:cs="Tahoma" w:hint="cs"/>
-          <w:rtl/>
-          <w:lang w:val="en-US"/>
-        </w:rPr>
-        <w:t xml:space="preserve">עקב הבעיות שצוינו בסעיף הקודם, </w:t>
-      </w:r>
-      <w:r>
-        <w:rPr>
-          <w:rFonts w:ascii="Tahoma" w:hAnsi="Tahoma" w:cs="Tahoma"/>
-          <w:rtl/>
-          <w:lang w:val="en-US"/>
-        </w:rPr>
-        <w:t xml:space="preserve">אנו החלטנו לפתח פלטפורמה אשר תשרת את המעסיקים </w:t>
-      </w:r>
-      <w:proofErr w:type="spellStart"/>
-      <w:r>
-        <w:rPr>
-          <w:rFonts w:ascii="Tahoma" w:hAnsi="Tahoma" w:cs="Tahoma"/>
-          <w:rtl/>
-          <w:lang w:val="en-US"/>
-        </w:rPr>
-        <w:t>ותנגיש</w:t>
-      </w:r>
-      <w:proofErr w:type="spellEnd"/>
-      <w:r>
-        <w:rPr>
-          <w:rFonts w:ascii="Tahoma" w:hAnsi="Tahoma" w:cs="Tahoma"/>
-          <w:rtl/>
-          <w:lang w:val="en-US"/>
-        </w:rPr>
-        <w:t xml:space="preserve"> להם את כל </w:t>
-      </w:r>
-      <w:r>
-        <w:rPr>
-          <w:rFonts w:ascii="Tahoma" w:hAnsi="Tahoma" w:cs="Tahoma" w:hint="cs"/>
-          <w:rtl/>
-          <w:lang w:val="en-US"/>
-        </w:rPr>
-        <w:t>תהליך</w:t>
-      </w:r>
-      <w:r>
-        <w:rPr>
-          <w:rFonts w:ascii="Tahoma" w:hAnsi="Tahoma" w:cs="Tahoma"/>
-          <w:rtl/>
-          <w:lang w:val="en-US"/>
-        </w:rPr>
-        <w:t xml:space="preserve"> </w:t>
-      </w:r>
-      <w:r>
-        <w:rPr>
-          <w:rFonts w:ascii="Tahoma" w:hAnsi="Tahoma" w:cs="Tahoma" w:hint="cs"/>
-          <w:rtl/>
-          <w:lang w:val="en-US"/>
-        </w:rPr>
-        <w:t>פרסום</w:t>
-      </w:r>
-      <w:r>
-        <w:rPr>
-          <w:rFonts w:ascii="Tahoma" w:hAnsi="Tahoma" w:cs="Tahoma"/>
-          <w:rtl/>
-          <w:lang w:val="en-US"/>
-        </w:rPr>
-        <w:t xml:space="preserve"> </w:t>
-      </w:r>
-      <w:r>
-        <w:rPr>
-          <w:rFonts w:ascii="Tahoma" w:hAnsi="Tahoma" w:cs="Tahoma" w:hint="cs"/>
-          <w:rtl/>
-          <w:lang w:val="en-US"/>
-        </w:rPr>
-        <w:t>ה</w:t>
-      </w:r>
-      <w:r>
-        <w:rPr>
-          <w:rFonts w:ascii="Tahoma" w:hAnsi="Tahoma" w:cs="Tahoma"/>
-          <w:rtl/>
-          <w:lang w:val="en-US"/>
-        </w:rPr>
-        <w:t xml:space="preserve">משרה ומציאת סטודנטים מתאימים. בנוסף הפלטפורמה גם תשרת את הסטודנטים בכך שהיא </w:t>
-      </w:r>
-      <w:proofErr w:type="spellStart"/>
-      <w:r>
-        <w:rPr>
-          <w:rFonts w:ascii="Tahoma" w:hAnsi="Tahoma" w:cs="Tahoma"/>
-          <w:rtl/>
-          <w:lang w:val="en-US"/>
-        </w:rPr>
-        <w:t>תנגיש</w:t>
-      </w:r>
-      <w:proofErr w:type="spellEnd"/>
-      <w:r>
-        <w:rPr>
-          <w:rFonts w:ascii="Tahoma" w:hAnsi="Tahoma" w:cs="Tahoma"/>
-          <w:rtl/>
-          <w:lang w:val="en-US"/>
-        </w:rPr>
-        <w:t xml:space="preserve"> להם את כל המשרת הרלוונטיות עבורם ותקל על תהליך ההגשת קו"ח. </w:t>
-      </w:r>
-    </w:p>
-    <w:p>
-      <w:pPr>
-        <w:pStyle w:val="ListParagraph"/>
-        <w:bidi/>
-        <w:rPr>
-          <w:rFonts w:ascii="Tahoma" w:hAnsi="Tahoma" w:cs="Tahoma"/>
-          <w:rtl/>
-          <w:lang w:val="en-US"/>
-        </w:rPr>
-      </w:pPr>
-      <w:r>
-        <w:rPr>
-          <w:rFonts w:ascii="Tahoma" w:hAnsi="Tahoma" w:cs="Tahoma"/>
-          <w:rtl/>
-          <w:lang w:val="en-US"/>
-        </w:rPr>
-        <w:t>באמצעות השימוש בפלטפורמה שלנו עלות המעסיקים תרד משמעותית וגם כמות הסטודנטים המוצאים משרה וגיוונם יגדל משמעותית.</w:t>
-      </w:r>
-      <w:r>
-        <w:rPr>
-          <w:rFonts w:ascii="Tahoma" w:hAnsi="Tahoma" w:cs="Tahoma" w:hint="cs"/>
-          <w:rtl/>
-          <w:lang w:val="en-US"/>
-        </w:rPr>
-        <w:t xml:space="preserve"> </w:t>
-      </w:r>
-    </w:p>
-    <w:p>
-      <w:pPr>
-        <w:pStyle w:val="ListParagraph"/>
-        <w:bidi/>
-        <w:rPr>
-          <w:rFonts w:ascii="Tahoma" w:hAnsi="Tahoma" w:cs="Tahoma"/>
-          <w:rtl/>
-          <w:lang w:val="en-US"/>
-        </w:rPr>
-      </w:pPr>
-      <w:r>
-        <w:rPr>
-          <w:rFonts w:ascii="Tahoma" w:hAnsi="Tahoma" w:cs="Tahoma" w:hint="cs"/>
-          <w:rtl/>
-          <w:lang w:val="en-US"/>
-        </w:rPr>
-        <w:t>הסיבה לכך שהמעסיקים ירצו להשתמש בפלטפורמה שלנו היא שהמעסיקים יעסיקו סטודנטים</w:t>
-      </w:r>
-      <w:r>
-        <w:rPr>
-          <w:rFonts w:ascii="Tahoma" w:hAnsi="Tahoma" w:cs="Tahoma"/>
-          <w:rtl/>
-          <w:lang w:val="en-US"/>
-        </w:rPr>
-        <w:t xml:space="preserve"> חרוצים שמוקירים תודה על כך שנתנו להם את ההזדמנות הראשונית הזו ולכן הם נשארים בעבודה יותר זמן ומגלים יותר </w:t>
-      </w:r>
-      <w:proofErr w:type="spellStart"/>
-      <w:r>
-        <w:rPr>
-          <w:rFonts w:ascii="Tahoma" w:hAnsi="Tahoma" w:cs="Tahoma"/>
-          <w:rtl/>
-          <w:lang w:val="en-US"/>
-        </w:rPr>
-        <w:t>לואליות</w:t>
-      </w:r>
-      <w:proofErr w:type="spellEnd"/>
-      <w:r>
-        <w:rPr>
-          <w:rFonts w:ascii="Tahoma" w:hAnsi="Tahoma" w:cs="Tahoma"/>
-          <w:rtl/>
-          <w:lang w:val="en-US"/>
-        </w:rPr>
-        <w:t xml:space="preserve"> למקום העבודה.</w:t>
-      </w:r>
-    </w:p>
-    <w:p>
-      <w:pPr>
-        <w:pStyle w:val="ListParagraph"/>
-        <w:bidi/>
-        <w:rPr>
-          <w:rFonts w:ascii="Tahoma" w:hAnsi="Tahoma" w:cs="Tahoma"/>
-          <w:rtl/>
-          <w:lang w:val="en-US"/>
-        </w:rPr>
-      </w:pPr>
-    </w:p>
-    <w:p>
-      <w:pPr>
-        <w:pStyle w:val="ListParagraph"/>
-        <w:bidi/>
-        <w:rPr>
-          <w:rFonts w:ascii="Tahoma" w:hAnsi="Tahoma" w:cs="Tahoma"/>
-          <w:rtl/>
-          <w:lang w:val="en-US"/>
-        </w:rPr>
-      </w:pPr>
-    </w:p>
-    <w:p>
-      <w:pPr>
-        <w:pStyle w:val="ListParagraph"/>
-        <w:bidi/>
-        <w:rPr>
-          <w:rFonts w:ascii="Tahoma" w:hAnsi="Tahoma" w:cs="Tahoma"/>
+          <w:szCs w:val="20"/>
+        </w:rPr>
+      </w:pPr>
+      <w:r>
+        <w:rPr>
+          <w:rFonts w:ascii="Tahoma" w:hAnsi="Tahoma" w:cs="Tahoma"/>
+          <w:szCs w:val="20"/>
+          <w:rtl/>
+        </w:rPr>
+        <w:t>לפחות 70% מהסטודנטים בישראל אשר ישתמשו במערכת לפחות אחת בשבוע.</w:t>
+      </w:r>
+    </w:p>
+    <w:p>
+      <w:pPr>
+        <w:pStyle w:val="ListParagraph"/>
+        <w:numPr>
+          <w:ilvl w:val="0"/>
+          <w:numId w:val="14"/>
+        </w:numPr>
+        <w:bidi/>
+        <w:spacing w:after="0" w:line="240" w:lineRule="auto"/>
+        <w:rPr>
+          <w:rFonts w:ascii="Tahoma" w:hAnsi="Tahoma" w:cs="Tahoma"/>
+          <w:b/>
+          <w:bCs/>
+          <w:szCs w:val="20"/>
+        </w:rPr>
+      </w:pPr>
+      <w:r>
+        <w:rPr>
+          <w:rFonts w:ascii="Tahoma" w:hAnsi="Tahoma" w:cs="Tahoma"/>
+          <w:szCs w:val="20"/>
+          <w:rtl/>
+        </w:rPr>
+        <w:t>לפחות 10 פניות חדשות כל שבוע על כל משרה פתוחה.</w:t>
+      </w:r>
+    </w:p>
+    <w:p>
+      <w:pPr>
+        <w:pStyle w:val="ListParagraph"/>
+        <w:numPr>
+          <w:ilvl w:val="0"/>
+          <w:numId w:val="14"/>
+        </w:numPr>
+        <w:bidi/>
+        <w:spacing w:after="0" w:line="240" w:lineRule="auto"/>
+        <w:rPr>
+          <w:rFonts w:ascii="Tahoma" w:hAnsi="Tahoma" w:cs="Tahoma"/>
+          <w:b/>
+          <w:bCs/>
+          <w:szCs w:val="20"/>
+        </w:rPr>
+      </w:pPr>
+      <w:r>
+        <w:rPr>
+          <w:rFonts w:ascii="Tahoma" w:hAnsi="Tahoma" w:cs="Tahoma"/>
+          <w:szCs w:val="20"/>
+          <w:rtl/>
+        </w:rPr>
+        <w:t>לפחות 10 משרות שאוישו באמצעות הפלטפורמה כל חודש.</w:t>
+      </w:r>
+    </w:p>
+    <w:p>
+      <w:pPr>
+        <w:pStyle w:val="ListParagraph"/>
+        <w:numPr>
+          <w:ilvl w:val="0"/>
+          <w:numId w:val="14"/>
+        </w:numPr>
+        <w:bidi/>
+        <w:spacing w:after="0" w:line="240" w:lineRule="auto"/>
+        <w:rPr>
+          <w:rFonts w:ascii="Tahoma" w:hAnsi="Tahoma" w:cs="Tahoma"/>
+          <w:b/>
+          <w:bCs/>
+          <w:szCs w:val="20"/>
+        </w:rPr>
+      </w:pPr>
+      <w:r>
+        <w:rPr>
+          <w:rFonts w:ascii="Tahoma" w:hAnsi="Tahoma" w:cs="Tahoma"/>
+          <w:szCs w:val="20"/>
+          <w:rtl/>
+        </w:rPr>
+        <w:t>לפחות 30 מעסיקים אשר ישתמשו בפלטפורמה על בסיס שבועי.</w:t>
+      </w:r>
+    </w:p>
+    <w:p>
+      <w:pPr>
+        <w:pStyle w:val="ListParagraph"/>
+        <w:bidi/>
+        <w:rPr>
+          <w:rFonts w:ascii="Tahoma" w:hAnsi="Tahoma" w:cs="Tahoma"/>
+          <w:b/>
+          <w:bCs/>
+          <w:sz w:val="24"/>
+          <w:szCs w:val="24"/>
           <w:lang w:val="en-US"/>
         </w:rPr>
       </w:pPr>
@@ -2065,6 +2496,7 @@
           <w:rtl/>
           <w:lang w:val="en-US"/>
         </w:rPr>
+        <w:lastRenderedPageBreak/>
         <w:t xml:space="preserve"> </w:t>
       </w:r>
       <w:r>
@@ -2100,7 +2532,6 @@
         <w:bidi/>
         <w:rPr>
           <w:rFonts w:ascii="Tahoma" w:hAnsi="Tahoma" w:cs="Tahoma"/>
-          <w:rtl/>
           <w:lang w:val="en-US"/>
         </w:rPr>
       </w:pPr>
@@ -2119,16 +2550,30 @@
         </w:rPr>
         <w:t>LINKEDIN</w:t>
       </w:r>
-    </w:p>
-    <w:p>
-      <w:pPr>
-        <w:bidi/>
-        <w:ind w:left="720"/>
-        <w:rPr>
-          <w:rFonts w:ascii="Tahoma" w:hAnsi="Tahoma" w:cs="Tahoma"/>
-          <w:lang w:val="en-US"/>
-        </w:rPr>
-      </w:pPr>
+      <w:r>
+        <w:rPr>
+          <w:rFonts w:ascii="Tahoma" w:hAnsi="Tahoma" w:cs="Tahoma" w:hint="cs"/>
+          <w:rtl/>
+          <w:lang w:val="en-US"/>
+        </w:rPr>
+        <w:t xml:space="preserve"> </w:t>
+      </w:r>
+      <w:r>
+        <w:rPr>
+          <w:rFonts w:ascii="Tahoma" w:hAnsi="Tahoma" w:cs="Tahoma" w:hint="cs"/>
+          <w:rtl/>
+          <w:lang w:val="en-US"/>
+        </w:rPr>
+        <w:t>:</w:t>
+      </w:r>
+      <w:r>
+        <w:rPr>
+          <w:rFonts w:ascii="Tahoma" w:hAnsi="Tahoma" w:cs="Tahoma" w:hint="cs"/>
+          <w:rtl/>
+          <w:lang w:val="en-US"/>
+        </w:rPr>
+        <w:t xml:space="preserve"> </w:t>
+      </w:r>
     </w:p>
     <w:p>
       <w:pPr>
@@ -2148,36 +2593,28 @@
           <w:shd w:val="clear" w:color="auto" w:fill="FFFFFF"/>
           <w:rtl/>
         </w:rPr>
-        <w:t xml:space="preserve">הרשת מאפשרת </w:t>
-      </w:r>
-      <w:proofErr w:type="spellStart"/>
+        <w:t>הרשת מאפשרת למשתמשיה ליצור פרופיל אישי בו הם יכולים להציג את ניסיונם המקצועי וליצור קשרים עם משתמשים אחרים על מנת לקדם קשרים מקצועיים או עסקיים, לגייס עובדים ולמצוא אפשרויות העסקה או שותפויות עסקיות. בפרופיל המשתמש ניתן להציג ידע, ניסיון, כישורים ויכולות מקצועיים על ידי סיכומים תמציתיים של המשרות בהן מועסק והועסק המשתמש, תיאור התמחויות מקצועיות, רקע לימודי והישגים בלימודים, והצגת המלצות מעסיק</w:t>
+      </w:r>
       <w:r>
         <w:rPr>
           <w:rFonts w:ascii="Tahoma" w:hAnsi="Tahoma" w:cs="Tahoma"/>
           <w:color w:val="202122"/>
           <w:shd w:val="clear" w:color="auto" w:fill="FFFFFF"/>
-          <w:rtl/>
-        </w:rPr>
-        <w:t>למשתמשיה</w:t>
-      </w:r>
-      <w:proofErr w:type="spellEnd"/>
-      <w:r>
+        </w:rPr>
+        <w:t>.</w:t>
+      </w:r>
+    </w:p>
+    <w:p>
+      <w:pPr>
+        <w:pStyle w:val="ListParagraph"/>
+        <w:bidi/>
         <w:rPr>
           <w:rFonts w:ascii="Tahoma" w:hAnsi="Tahoma" w:cs="Tahoma"/>
           <w:color w:val="202122"/>
           <w:shd w:val="clear" w:color="auto" w:fill="FFFFFF"/>
           <w:rtl/>
         </w:rPr>
-        <w:t xml:space="preserve"> ליצור פרופיל אישי בו הם יכולים להציג את ניסיונם המקצועי וליצור קשרים עם משתמשים אחרים על מנת לקדם קשרים מקצועיים או עסקיים, לגייס עובדים ולמצוא אפשרויות העסקה או שותפויות עסקיות. בפרופיל המשתמש ניתן להציג ידע, ניסיון, כישורים ויכולות מקצועיים על ידי סיכומים תמציתיים של המשרות בהן מועסק והועסק המשתמש, תיאור התמחויות מקצועיות, רקע לימודי והישגים בלימודים, והצגת המלצות מעסיק</w:t>
-      </w:r>
-      <w:r>
-        <w:rPr>
-          <w:rFonts w:ascii="Tahoma" w:hAnsi="Tahoma" w:cs="Tahoma"/>
-          <w:color w:val="202122"/>
-          <w:shd w:val="clear" w:color="auto" w:fill="FFFFFF"/>
-        </w:rPr>
-        <w:t>.</w:t>
-      </w:r>
+      </w:pPr>
     </w:p>
     <w:p>
       <w:pPr>
@@ -2191,15 +2628,15 @@
           <w:rFonts w:ascii="Tahoma" w:hAnsi="Tahoma" w:cs="Tahoma"/>
           <w:color w:val="202122"/>
           <w:shd w:val="clear" w:color="auto" w:fill="FFFFFF"/>
-        </w:rPr>
-      </w:pPr>
-      <w:r>
-        <w:rPr>
-          <w:rFonts w:ascii="Tahoma" w:hAnsi="Tahoma" w:cs="Tahoma"/>
-          <w:rtl/>
-          <w:lang w:val="en-US"/>
-        </w:rPr>
-        <w:lastRenderedPageBreak/>
+          <w:rtl/>
+        </w:rPr>
+      </w:pPr>
+      <w:r>
+        <w:rPr>
+          <w:rFonts w:ascii="Tahoma" w:hAnsi="Tahoma" w:cs="Tahoma"/>
+          <w:rtl/>
+          <w:lang w:val="en-US"/>
+        </w:rPr>
         <w:t>–</w:t>
       </w:r>
       <w:r>
@@ -2219,19 +2656,33 @@
         </w:rPr>
         <w:t>ALLJOBS</w:t>
       </w:r>
-    </w:p>
-    <w:p>
-      <w:pPr>
-        <w:pStyle w:val="ListParagraph"/>
-        <w:bidi/>
-        <w:ind w:left="1440"/>
-        <w:rPr>
-          <w:rFonts w:ascii="Tahoma" w:hAnsi="Tahoma" w:cs="Tahoma"/>
+      <w:r>
+        <w:rPr>
+          <w:rFonts w:ascii="Tahoma" w:hAnsi="Tahoma" w:cs="Tahoma" w:hint="cs"/>
           <w:color w:val="202122"/>
           <w:shd w:val="clear" w:color="auto" w:fill="FFFFFF"/>
           <w:rtl/>
         </w:rPr>
-      </w:pPr>
+        <w:t xml:space="preserve"> </w:t>
+      </w:r>
+      <w:r>
+        <w:rPr>
+          <w:rFonts w:ascii="Tahoma" w:hAnsi="Tahoma" w:cs="Tahoma" w:hint="cs"/>
+          <w:color w:val="202122"/>
+          <w:shd w:val="clear" w:color="auto" w:fill="FFFFFF"/>
+          <w:rtl/>
+        </w:rPr>
+        <w:t>:</w:t>
+      </w:r>
+      <w:r>
+        <w:rPr>
+          <w:rFonts w:ascii="Tahoma" w:hAnsi="Tahoma" w:cs="Tahoma" w:hint="cs"/>
+          <w:color w:val="202122"/>
+          <w:shd w:val="clear" w:color="auto" w:fill="FFFFFF"/>
+          <w:rtl/>
+        </w:rPr>
+        <w:t xml:space="preserve"> </w:t>
+      </w:r>
     </w:p>
     <w:p>
       <w:pPr>
@@ -2349,6 +2800,7 @@
         <w:bidi/>
         <w:rPr>
           <w:rFonts w:ascii="Tahoma" w:hAnsi="Tahoma" w:cs="Tahoma"/>
+          <w:rtl/>
           <w:lang w:val="en-US"/>
         </w:rPr>
       </w:pPr>
@@ -2375,18 +2827,30 @@
         </w:rPr>
         <w:t>FACEBOOK</w:t>
       </w:r>
-    </w:p>
-    <w:p>
-      <w:pPr>
-        <w:pStyle w:val="ListParagraph"/>
-        <w:bidi/>
-        <w:ind w:left="1440"/>
-        <w:rPr>
-          <w:rFonts w:ascii="Tahoma" w:hAnsi="Tahoma" w:cs="Tahoma"/>
-          <w:rtl/>
-          <w:lang w:val="en-US"/>
-        </w:rPr>
-      </w:pPr>
+      <w:r>
+        <w:rPr>
+          <w:rFonts w:ascii="Tahoma" w:hAnsi="Tahoma" w:cs="Tahoma" w:hint="cs"/>
+          <w:rtl/>
+          <w:lang w:val="en-US"/>
+        </w:rPr>
+        <w:t xml:space="preserve"> </w:t>
+      </w:r>
+      <w:r>
+        <w:rPr>
+          <w:rFonts w:ascii="Tahoma" w:hAnsi="Tahoma" w:cs="Tahoma" w:hint="cs"/>
+          <w:rtl/>
+          <w:lang w:val="en-US"/>
+        </w:rPr>
+        <w:t>:</w:t>
+      </w:r>
+      <w:r>
+        <w:rPr>
+          <w:rFonts w:ascii="Tahoma" w:hAnsi="Tahoma" w:cs="Tahoma" w:hint="cs"/>
+          <w:rtl/>
+          <w:lang w:val="en-US"/>
+        </w:rPr>
+        <w:t xml:space="preserve"> </w:t>
+      </w:r>
     </w:p>
     <w:p>
       <w:pPr>
@@ -2398,41 +2862,13 @@
           <w:lang w:val="en-US"/>
         </w:rPr>
       </w:pPr>
-      <w:proofErr w:type="spellStart"/>
-      <w:r>
-        <w:rPr>
-          <w:rFonts w:ascii="Tahoma" w:hAnsi="Tahoma" w:cs="Tahoma" w:hint="cs"/>
-          <w:rtl/>
-          <w:lang w:val="en-US"/>
-        </w:rPr>
-        <w:t>בפייסבוק</w:t>
-      </w:r>
-      <w:proofErr w:type="spellEnd"/>
-      <w:r>
-        <w:rPr>
-          <w:rFonts w:ascii="Tahoma" w:hAnsi="Tahoma" w:cs="Tahoma" w:hint="cs"/>
-          <w:rtl/>
-          <w:lang w:val="en-US"/>
-        </w:rPr>
-        <w:t xml:space="preserve"> ישנם קבוצות רבות למציאת עבודה, שבה מעסיקים יכולים לפרסם פוסטים בהם מחפשים עובדים פוטנציאלים בכלל הרשת החברתית. השימוש </w:t>
-      </w:r>
-      <w:proofErr w:type="spellStart"/>
-      <w:r>
-        <w:rPr>
-          <w:rFonts w:ascii="Tahoma" w:hAnsi="Tahoma" w:cs="Tahoma" w:hint="cs"/>
-          <w:rtl/>
-          <w:lang w:val="en-US"/>
-        </w:rPr>
-        <w:t>בפייסבוק</w:t>
-      </w:r>
-      <w:proofErr w:type="spellEnd"/>
-      <w:r>
-        <w:rPr>
-          <w:rFonts w:ascii="Tahoma" w:hAnsi="Tahoma" w:cs="Tahoma" w:hint="cs"/>
-          <w:rtl/>
-          <w:lang w:val="en-US"/>
-        </w:rPr>
-        <w:t xml:space="preserve"> ככלי למציאת עבודה (שבמקור היא פלטפורמה לרשת חברתית בלבד), עקב תפוצתה הרחבה בקרב האוכלוסייה הכללית והקלות היחסית למצוא אנשים חדשים בה.</w:t>
+      <w:r>
+        <w:rPr>
+          <w:rFonts w:ascii="Tahoma" w:hAnsi="Tahoma" w:cs="Tahoma" w:hint="cs"/>
+          <w:rtl/>
+          <w:lang w:val="en-US"/>
+        </w:rPr>
+        <w:t>בפייסבוק ישנם קבוצות רבות למציאת עבודה, שבה מעסיקים יכולים לפרסם פוסטים בהם מחפשים עובדים פוטנציאלים בכלל הרשת החברתית. השימוש בפייסבוק ככלי למציאת עבודה (שבמקור היא פלטפורמה לרשת חברתית בלבד), עקב תפוצתה הרחבה בקרב האוכלוסייה הכללית והקלות היחסית למצוא אנשים חדשים בה.</w:t>
       </w:r>
     </w:p>
     <w:p>
@@ -2515,6 +2951,86 @@
     </w:p>
     <w:p>
       <w:pPr>
+        <w:bidi/>
+        <w:ind w:left="360"/>
+        <w:rPr>
+          <w:rFonts w:ascii="Tahoma" w:hAnsi="Tahoma" w:cs="Tahoma"/>
+          <w:rtl/>
+        </w:rPr>
+      </w:pPr>
+    </w:p>
+    <w:p>
+      <w:pPr>
+        <w:bidi/>
+        <w:ind w:left="360"/>
+        <w:rPr>
+          <w:rFonts w:ascii="Tahoma" w:hAnsi="Tahoma" w:cs="Tahoma"/>
+          <w:rtl/>
+        </w:rPr>
+      </w:pPr>
+    </w:p>
+    <w:p>
+      <w:pPr>
+        <w:bidi/>
+        <w:ind w:left="360"/>
+        <w:rPr>
+          <w:rFonts w:ascii="Tahoma" w:hAnsi="Tahoma" w:cs="Tahoma"/>
+          <w:rtl/>
+        </w:rPr>
+      </w:pPr>
+    </w:p>
+    <w:p>
+      <w:pPr>
+        <w:bidi/>
+        <w:ind w:left="360"/>
+        <w:rPr>
+          <w:rFonts w:ascii="Tahoma" w:hAnsi="Tahoma" w:cs="Tahoma"/>
+          <w:rtl/>
+        </w:rPr>
+      </w:pPr>
+    </w:p>
+    <w:p>
+      <w:pPr>
+        <w:bidi/>
+        <w:ind w:left="360"/>
+        <w:rPr>
+          <w:rFonts w:ascii="Tahoma" w:hAnsi="Tahoma" w:cs="Tahoma"/>
+          <w:rtl/>
+        </w:rPr>
+      </w:pPr>
+    </w:p>
+    <w:p>
+      <w:pPr>
+        <w:bidi/>
+        <w:ind w:left="360"/>
+        <w:rPr>
+          <w:rFonts w:ascii="Tahoma" w:hAnsi="Tahoma" w:cs="Tahoma"/>
+          <w:rtl/>
+        </w:rPr>
+      </w:pPr>
+    </w:p>
+    <w:p>
+      <w:pPr>
+        <w:bidi/>
+        <w:ind w:left="360"/>
+        <w:rPr>
+          <w:rFonts w:ascii="Tahoma" w:hAnsi="Tahoma" w:cs="Tahoma"/>
+          <w:rtl/>
+        </w:rPr>
+      </w:pPr>
+    </w:p>
+    <w:p>
+      <w:pPr>
+        <w:bidi/>
+        <w:ind w:left="360"/>
+        <w:rPr>
+          <w:rFonts w:ascii="Tahoma" w:hAnsi="Tahoma" w:cs="Tahoma"/>
+          <w:rtl/>
+        </w:rPr>
+      </w:pPr>
+    </w:p>
+    <w:p>
+      <w:pPr>
         <w:pStyle w:val="ListParagraph"/>
         <w:numPr>
           <w:ilvl w:val="0"/>
@@ -2536,6 +3052,7 @@
           <w:szCs w:val="24"/>
           <w:rtl/>
         </w:rPr>
+        <w:lastRenderedPageBreak/>
         <w:t xml:space="preserve"> </w:t>
       </w:r>
       <w:r>
@@ -2560,17 +3077,6 @@
         </w:rPr>
         <w:t>:</w:t>
       </w:r>
-    </w:p>
-    <w:p>
-      <w:pPr>
-        <w:pStyle w:val="ListParagraph"/>
-        <w:bidi/>
-        <w:rPr>
-          <w:rFonts w:ascii="Tahoma" w:hAnsi="Tahoma" w:cs="Tahoma"/>
-          <w:b/>
-          <w:bCs/>
-        </w:rPr>
-      </w:pPr>
     </w:p>
     <w:tbl>
       <w:tblPr>
@@ -2717,27 +3223,7 @@
                 <w:szCs w:val="18"/>
                 <w:rtl/>
               </w:rPr>
-              <w:t xml:space="preserve">תכנון הפרויקט – פיצ'רים, </w:t>
-            </w:r>
-            <w:proofErr w:type="spellStart"/>
-            <w:r>
-              <w:rPr>
-                <w:rFonts w:ascii="Tahoma" w:hAnsi="Tahoma" w:cs="Tahoma"/>
-                <w:sz w:val="18"/>
-                <w:szCs w:val="18"/>
-                <w:rtl/>
-              </w:rPr>
-              <w:t>פרסנות</w:t>
-            </w:r>
-            <w:proofErr w:type="spellEnd"/>
-            <w:r>
-              <w:rPr>
-                <w:rFonts w:ascii="Tahoma" w:hAnsi="Tahoma" w:cs="Tahoma"/>
-                <w:sz w:val="18"/>
-                <w:szCs w:val="18"/>
-                <w:rtl/>
-              </w:rPr>
-              <w:t xml:space="preserve"> וסיפורי משתמש</w:t>
+              <w:t>תכנון הפרויקט – פיצ'רים, פרסנות וסיפורי משתמש</w:t>
             </w:r>
           </w:p>
         </w:tc>
@@ -3100,7 +3586,7 @@
             <w:pPr>
               <w:bidi/>
               <w:rPr>
-                <w:rFonts w:ascii="Tahoma" w:hAnsi="Tahoma" w:cs="Tahoma" w:hint="cs"/>
+                <w:rFonts w:ascii="Tahoma" w:hAnsi="Tahoma" w:cs="Tahoma"/>
                 <w:sz w:val="18"/>
                 <w:szCs w:val="18"/>
                 <w:rtl/>
@@ -3113,27 +3599,7 @@
                 <w:szCs w:val="18"/>
                 <w:rtl/>
               </w:rPr>
-              <w:t xml:space="preserve">העלאת הפרויקט לסביבת </w:t>
-            </w:r>
-            <w:proofErr w:type="spellStart"/>
-            <w:r>
-              <w:rPr>
-                <w:rFonts w:ascii="Tahoma" w:hAnsi="Tahoma" w:cs="Tahoma"/>
-                <w:sz w:val="18"/>
-                <w:szCs w:val="18"/>
-                <w:rtl/>
-              </w:rPr>
-              <w:t>טסטינג</w:t>
-            </w:r>
-            <w:proofErr w:type="spellEnd"/>
-            <w:r>
-              <w:rPr>
-                <w:rFonts w:ascii="Tahoma" w:hAnsi="Tahoma" w:cs="Tahoma"/>
-                <w:sz w:val="18"/>
-                <w:szCs w:val="18"/>
-                <w:rtl/>
-              </w:rPr>
-              <w:t xml:space="preserve"> לצורך בדיקה חיה.</w:t>
+              <w:t>העלאת הפרויקט לסביבת טסטינג לצורך בדיקה חיה.</w:t>
             </w:r>
           </w:p>
         </w:tc>
@@ -3344,6 +3810,7 @@
           <w:bCs/>
           <w:sz w:val="24"/>
           <w:szCs w:val="24"/>
+          <w:rtl/>
           <w:lang w:val="en-US"/>
         </w:rPr>
       </w:pPr>
@@ -3355,7 +3822,6 @@
           <w:rtl/>
           <w:lang w:val="en-US"/>
         </w:rPr>
-        <w:lastRenderedPageBreak/>
         <w:t xml:space="preserve"> </w:t>
       </w:r>
       <w:r>
@@ -3385,21 +3851,6 @@
     <w:p>
       <w:pPr>
         <w:pStyle w:val="ListParagraph"/>
-        <w:bidi/>
-        <w:rPr>
-          <w:rFonts w:ascii="Tahoma" w:hAnsi="Tahoma" w:cs="Tahoma"/>
-          <w:b/>
-          <w:bCs/>
-          <w:sz w:val="24"/>
-          <w:szCs w:val="24"/>
-          <w:rtl/>
-          <w:lang w:val="en-US"/>
-        </w:rPr>
-      </w:pPr>
-    </w:p>
-    <w:p>
-      <w:pPr>
-        <w:pStyle w:val="ListParagraph"/>
         <w:numPr>
           <w:ilvl w:val="0"/>
           <w:numId w:val="13"/>
@@ -3476,6 +3927,7 @@
         <w:spacing w:after="0" w:line="240" w:lineRule="auto"/>
         <w:rPr>
           <w:rFonts w:ascii="Tahoma" w:hAnsi="Tahoma" w:cs="Tahoma"/>
+          <w:rtl/>
         </w:rPr>
       </w:pPr>
       <w:r>
@@ -3487,22 +3939,38 @@
     </w:p>
     <w:p>
       <w:pPr>
-        <w:pStyle w:val="ListParagraph"/>
-        <w:rPr>
-          <w:rFonts w:ascii="Tahoma" w:hAnsi="Tahoma" w:cs="Tahoma"/>
-          <w:rtl/>
-        </w:rPr>
-      </w:pPr>
-    </w:p>
-    <w:p>
-      <w:pPr>
         <w:bidi/>
         <w:spacing w:after="0" w:line="240" w:lineRule="auto"/>
         <w:rPr>
           <w:rFonts w:ascii="Tahoma" w:hAnsi="Tahoma" w:cs="Tahoma"/>
-          <w:sz w:val="24"/>
-          <w:szCs w:val="24"/>
-          <w:rtl/>
+          <w:b/>
+          <w:bCs/>
+          <w:szCs w:val="20"/>
+          <w:rtl/>
+        </w:rPr>
+      </w:pPr>
+    </w:p>
+    <w:p>
+      <w:pPr>
+        <w:bidi/>
+        <w:spacing w:after="0" w:line="240" w:lineRule="auto"/>
+        <w:rPr>
+          <w:rFonts w:ascii="Tahoma" w:hAnsi="Tahoma" w:cs="Tahoma"/>
+          <w:b/>
+          <w:bCs/>
+          <w:szCs w:val="20"/>
+        </w:rPr>
+      </w:pPr>
+    </w:p>
+    <w:p>
+      <w:pPr>
+        <w:bidi/>
+        <w:spacing w:after="0" w:line="240" w:lineRule="auto"/>
+        <w:rPr>
+          <w:rFonts w:ascii="Tahoma" w:hAnsi="Tahoma" w:cs="Tahoma"/>
+          <w:b/>
+          <w:bCs/>
+          <w:szCs w:val="20"/>
         </w:rPr>
       </w:pPr>
     </w:p>
@@ -3520,192 +3988,7 @@
           <w:b/>
           <w:bCs/>
           <w:sz w:val="24"/>
-          <w:szCs w:val="24"/>
-        </w:rPr>
-      </w:pPr>
-      <w:r>
-        <w:rPr>
-          <w:rFonts w:ascii="Tahoma" w:hAnsi="Tahoma" w:cs="Tahoma"/>
-          <w:sz w:val="24"/>
-          <w:szCs w:val="24"/>
-          <w:rtl/>
-        </w:rPr>
-        <w:t xml:space="preserve"> </w:t>
-      </w:r>
-      <w:r>
-        <w:rPr>
-          <w:rFonts w:ascii="Tahoma" w:hAnsi="Tahoma" w:cs="Tahoma"/>
-          <w:b/>
-          <w:bCs/>
-          <w:sz w:val="24"/>
-          <w:szCs w:val="24"/>
-          <w:rtl/>
-        </w:rPr>
-        <w:t>מדדי הצלחה לפרויקט:</w:t>
-      </w:r>
-    </w:p>
-    <w:p>
-      <w:pPr>
-        <w:bidi/>
-        <w:spacing w:after="0" w:line="240" w:lineRule="auto"/>
-        <w:ind w:left="360"/>
-        <w:rPr>
-          <w:rFonts w:ascii="Tahoma" w:hAnsi="Tahoma" w:cs="Tahoma"/>
-          <w:rtl/>
-        </w:rPr>
-      </w:pPr>
-    </w:p>
-    <w:p>
-      <w:pPr>
-        <w:pStyle w:val="ListParagraph"/>
-        <w:numPr>
-          <w:ilvl w:val="0"/>
-          <w:numId w:val="14"/>
-        </w:numPr>
-        <w:bidi/>
-        <w:spacing w:after="0" w:line="240" w:lineRule="auto"/>
-        <w:rPr>
-          <w:rFonts w:ascii="Tahoma" w:hAnsi="Tahoma" w:cs="Tahoma"/>
-          <w:b/>
-          <w:bCs/>
-          <w:szCs w:val="20"/>
-        </w:rPr>
-      </w:pPr>
-      <w:r>
-        <w:rPr>
-          <w:rFonts w:ascii="Tahoma" w:hAnsi="Tahoma" w:cs="Tahoma"/>
-          <w:szCs w:val="20"/>
-          <w:rtl/>
-        </w:rPr>
-        <w:t>לפחות 70% מהסטודנטים בישראל אשר ישתמשו במערכת לפחות אחת בשבוע.</w:t>
-      </w:r>
-    </w:p>
-    <w:p>
-      <w:pPr>
-        <w:pStyle w:val="ListParagraph"/>
-        <w:numPr>
-          <w:ilvl w:val="0"/>
-          <w:numId w:val="14"/>
-        </w:numPr>
-        <w:bidi/>
-        <w:spacing w:after="0" w:line="240" w:lineRule="auto"/>
-        <w:rPr>
-          <w:rFonts w:ascii="Tahoma" w:hAnsi="Tahoma" w:cs="Tahoma"/>
-          <w:b/>
-          <w:bCs/>
-          <w:szCs w:val="20"/>
-        </w:rPr>
-      </w:pPr>
-      <w:r>
-        <w:rPr>
-          <w:rFonts w:ascii="Tahoma" w:hAnsi="Tahoma" w:cs="Tahoma"/>
-          <w:szCs w:val="20"/>
-          <w:rtl/>
-        </w:rPr>
-        <w:t>לפחות 10 פניות חדשות כל שבוע על כל משרה פתוחה.</w:t>
-      </w:r>
-    </w:p>
-    <w:p>
-      <w:pPr>
-        <w:pStyle w:val="ListParagraph"/>
-        <w:numPr>
-          <w:ilvl w:val="0"/>
-          <w:numId w:val="14"/>
-        </w:numPr>
-        <w:bidi/>
-        <w:spacing w:after="0" w:line="240" w:lineRule="auto"/>
-        <w:rPr>
-          <w:rFonts w:ascii="Tahoma" w:hAnsi="Tahoma" w:cs="Tahoma"/>
-          <w:b/>
-          <w:bCs/>
-          <w:szCs w:val="20"/>
-        </w:rPr>
-      </w:pPr>
-      <w:r>
-        <w:rPr>
-          <w:rFonts w:ascii="Tahoma" w:hAnsi="Tahoma" w:cs="Tahoma"/>
-          <w:szCs w:val="20"/>
-          <w:rtl/>
-        </w:rPr>
-        <w:t>לפחות 10 משרות שאוישו באמצעות הפלטפורמה כל חודש.</w:t>
-      </w:r>
-    </w:p>
-    <w:p>
-      <w:pPr>
-        <w:pStyle w:val="ListParagraph"/>
-        <w:numPr>
-          <w:ilvl w:val="0"/>
-          <w:numId w:val="14"/>
-        </w:numPr>
-        <w:bidi/>
-        <w:spacing w:after="0" w:line="240" w:lineRule="auto"/>
-        <w:rPr>
-          <w:rFonts w:ascii="Tahoma" w:hAnsi="Tahoma" w:cs="Tahoma"/>
-          <w:b/>
-          <w:bCs/>
-          <w:szCs w:val="20"/>
-        </w:rPr>
-      </w:pPr>
-      <w:r>
-        <w:rPr>
-          <w:rFonts w:ascii="Tahoma" w:hAnsi="Tahoma" w:cs="Tahoma"/>
-          <w:szCs w:val="20"/>
-          <w:rtl/>
-        </w:rPr>
-        <w:t>לפחות 30 מעסיקים אשר ישתמשו בפלטפורמה על בסיס שבועי.</w:t>
-      </w:r>
-    </w:p>
-    <w:p>
-      <w:pPr>
-        <w:bidi/>
-        <w:spacing w:after="0" w:line="240" w:lineRule="auto"/>
-        <w:rPr>
-          <w:rFonts w:ascii="Tahoma" w:hAnsi="Tahoma" w:cs="Tahoma"/>
-          <w:b/>
-          <w:bCs/>
-          <w:szCs w:val="20"/>
-          <w:rtl/>
-        </w:rPr>
-      </w:pPr>
-    </w:p>
-    <w:p>
-      <w:pPr>
-        <w:bidi/>
-        <w:spacing w:after="0" w:line="240" w:lineRule="auto"/>
-        <w:rPr>
-          <w:rFonts w:ascii="Tahoma" w:hAnsi="Tahoma" w:cs="Tahoma"/>
-          <w:b/>
-          <w:bCs/>
-          <w:szCs w:val="20"/>
-        </w:rPr>
-      </w:pPr>
-    </w:p>
-    <w:p>
-      <w:pPr>
-        <w:bidi/>
-        <w:spacing w:after="0" w:line="240" w:lineRule="auto"/>
-        <w:rPr>
-          <w:rFonts w:ascii="Tahoma" w:hAnsi="Tahoma" w:cs="Tahoma"/>
-          <w:b/>
-          <w:bCs/>
-          <w:szCs w:val="20"/>
-        </w:rPr>
-      </w:pPr>
-    </w:p>
-    <w:p>
-      <w:pPr>
-        <w:pStyle w:val="ListParagraph"/>
-        <w:numPr>
-          <w:ilvl w:val="0"/>
-          <w:numId w:val="8"/>
-        </w:numPr>
-        <w:bidi/>
-        <w:spacing w:after="0" w:line="240" w:lineRule="auto"/>
-        <w:rPr>
-          <w:rFonts w:ascii="Tahoma" w:hAnsi="Tahoma" w:cs="Tahoma"/>
-          <w:b/>
-          <w:bCs/>
-          <w:sz w:val="24"/>
+          <w:rtl/>
           <w:lang w:val="en-US"/>
         </w:rPr>
       </w:pPr>
@@ -3736,21 +4019,6 @@
     <w:p>
       <w:pPr>
         <w:pStyle w:val="ListParagraph"/>
-        <w:bidi/>
-        <w:spacing w:after="0" w:line="240" w:lineRule="auto"/>
-        <w:rPr>
-          <w:rFonts w:ascii="Tahoma" w:hAnsi="Tahoma" w:cs="Tahoma"/>
-          <w:b/>
-          <w:bCs/>
-          <w:sz w:val="24"/>
-          <w:rtl/>
-          <w:lang w:val="en-US"/>
-        </w:rPr>
-      </w:pPr>
-    </w:p>
-    <w:p>
-      <w:pPr>
-        <w:pStyle w:val="ListParagraph"/>
         <w:numPr>
           <w:ilvl w:val="0"/>
           <w:numId w:val="16"/>
@@ -3806,283 +4074,19 @@
         <w:spacing w:after="0" w:line="240" w:lineRule="auto"/>
         <w:rPr>
           <w:rFonts w:ascii="Tahoma" w:hAnsi="Tahoma" w:cs="Tahoma"/>
+          <w:rtl/>
+          <w:lang w:val="en-US"/>
+        </w:rPr>
+      </w:pPr>
+      <w:r>
+        <w:rPr>
+          <w:rFonts w:ascii="Tahoma" w:hAnsi="Tahoma" w:cs="Tahoma"/>
           <w:szCs w:val="20"/>
-        </w:rPr>
-      </w:pPr>
-      <w:r>
-        <w:rPr>
-          <w:rFonts w:ascii="Tahoma" w:hAnsi="Tahoma" w:cs="Tahoma"/>
-          <w:szCs w:val="20"/>
           <w:rtl/>
         </w:rPr>
         <w:t xml:space="preserve">מיעוט בתחומי המשרות הפתוחות. </w:t>
       </w:r>
-    </w:p>
-    <w:bookmarkEnd w:id="0"/>
-    <w:p>
-      <w:pPr>
-        <w:pStyle w:val="ListParagraph"/>
-        <w:bidi/>
-        <w:spacing w:after="0" w:line="240" w:lineRule="auto"/>
-        <w:rPr>
-          <w:rFonts w:ascii="Tahoma" w:hAnsi="Tahoma" w:cs="Tahoma"/>
-          <w:b/>
-          <w:bCs/>
-          <w:szCs w:val="20"/>
-          <w:rtl/>
-          <w:lang w:val="en-US"/>
-        </w:rPr>
-      </w:pPr>
-    </w:p>
-    <w:p>
-      <w:pPr>
-        <w:bidi/>
-        <w:spacing w:after="0" w:line="240" w:lineRule="auto"/>
-        <w:ind w:left="360"/>
-        <w:rPr>
-          <w:rFonts w:ascii="Tahoma" w:hAnsi="Tahoma" w:cs="Tahoma"/>
-        </w:rPr>
-      </w:pPr>
-    </w:p>
-    <w:p>
-      <w:pPr>
-        <w:pStyle w:val="ListParagraph"/>
-        <w:bidi/>
-        <w:rPr>
-          <w:rFonts w:ascii="Tahoma" w:hAnsi="Tahoma" w:cs="Tahoma"/>
-          <w:lang w:val="en-US"/>
-        </w:rPr>
-      </w:pPr>
-    </w:p>
-    <w:p>
-      <w:pPr>
-        <w:pStyle w:val="ListParagraph"/>
-        <w:bidi/>
-        <w:rPr>
-          <w:rFonts w:ascii="Tahoma" w:hAnsi="Tahoma" w:cs="Tahoma"/>
-          <w:lang w:val="en-US"/>
-        </w:rPr>
-      </w:pPr>
-    </w:p>
-    <w:p>
-      <w:pPr>
-        <w:pStyle w:val="ListParagraph"/>
-        <w:bidi/>
-        <w:rPr>
-          <w:rFonts w:ascii="Tahoma" w:hAnsi="Tahoma" w:cs="Tahoma"/>
-          <w:lang w:val="en-US"/>
-        </w:rPr>
-      </w:pPr>
-    </w:p>
-    <w:p>
-      <w:pPr>
-        <w:pStyle w:val="ListParagraph"/>
-        <w:bidi/>
-        <w:rPr>
-          <w:rFonts w:ascii="Tahoma" w:hAnsi="Tahoma" w:cs="Tahoma"/>
-          <w:lang w:val="en-US"/>
-        </w:rPr>
-      </w:pPr>
-    </w:p>
-    <w:p>
-      <w:pPr>
-        <w:pStyle w:val="ListParagraph"/>
-        <w:bidi/>
-        <w:rPr>
-          <w:rFonts w:ascii="Tahoma" w:hAnsi="Tahoma" w:cs="Tahoma"/>
-          <w:lang w:val="en-US"/>
-        </w:rPr>
-      </w:pPr>
-    </w:p>
-    <w:p>
-      <w:pPr>
-        <w:pStyle w:val="ListParagraph"/>
-        <w:bidi/>
-        <w:rPr>
-          <w:rFonts w:ascii="Tahoma" w:hAnsi="Tahoma" w:cs="Tahoma"/>
-          <w:lang w:val="en-US"/>
-        </w:rPr>
-      </w:pPr>
-    </w:p>
-    <w:p>
-      <w:pPr>
-        <w:pStyle w:val="ListParagraph"/>
-        <w:bidi/>
-        <w:rPr>
-          <w:rFonts w:ascii="Tahoma" w:hAnsi="Tahoma" w:cs="Tahoma"/>
-          <w:lang w:val="en-US"/>
-        </w:rPr>
-      </w:pPr>
-    </w:p>
-    <w:p>
-      <w:pPr>
-        <w:pStyle w:val="ListParagraph"/>
-        <w:bidi/>
-        <w:rPr>
-          <w:rFonts w:ascii="Tahoma" w:hAnsi="Tahoma" w:cs="Tahoma"/>
-          <w:lang w:val="en-US"/>
-        </w:rPr>
-      </w:pPr>
-    </w:p>
-    <w:p>
-      <w:pPr>
-        <w:pStyle w:val="ListParagraph"/>
-        <w:bidi/>
-        <w:rPr>
-          <w:rFonts w:ascii="Tahoma" w:hAnsi="Tahoma" w:cs="Tahoma"/>
-          <w:lang w:val="en-US"/>
-        </w:rPr>
-      </w:pPr>
-    </w:p>
-    <w:p>
-      <w:pPr>
-        <w:pStyle w:val="ListParagraph"/>
-        <w:bidi/>
-        <w:rPr>
-          <w:rFonts w:ascii="Tahoma" w:hAnsi="Tahoma" w:cs="Tahoma"/>
-          <w:lang w:val="en-US"/>
-        </w:rPr>
-      </w:pPr>
-    </w:p>
-    <w:p>
-      <w:pPr>
-        <w:pStyle w:val="ListParagraph"/>
-        <w:bidi/>
-        <w:rPr>
-          <w:rFonts w:ascii="Tahoma" w:hAnsi="Tahoma" w:cs="Tahoma"/>
-          <w:lang w:val="en-US"/>
-        </w:rPr>
-      </w:pPr>
-    </w:p>
-    <w:p>
-      <w:pPr>
-        <w:pStyle w:val="ListParagraph"/>
-        <w:bidi/>
-        <w:rPr>
-          <w:rFonts w:ascii="Tahoma" w:hAnsi="Tahoma" w:cs="Tahoma"/>
-          <w:lang w:val="en-US"/>
-        </w:rPr>
-      </w:pPr>
-    </w:p>
-    <w:p>
-      <w:pPr>
-        <w:pStyle w:val="ListParagraph"/>
-        <w:bidi/>
-        <w:rPr>
-          <w:rFonts w:ascii="Tahoma" w:hAnsi="Tahoma" w:cs="Tahoma"/>
-          <w:lang w:val="en-US"/>
-        </w:rPr>
-      </w:pPr>
-    </w:p>
-    <w:p>
-      <w:pPr>
-        <w:pStyle w:val="ListParagraph"/>
-        <w:bidi/>
-        <w:rPr>
-          <w:rFonts w:ascii="Tahoma" w:hAnsi="Tahoma" w:cs="Tahoma"/>
-          <w:lang w:val="en-US"/>
-        </w:rPr>
-      </w:pPr>
-    </w:p>
-    <w:p>
-      <w:pPr>
-        <w:pStyle w:val="ListParagraph"/>
-        <w:bidi/>
-        <w:rPr>
-          <w:rFonts w:ascii="Tahoma" w:hAnsi="Tahoma" w:cs="Tahoma"/>
-          <w:lang w:val="en-US"/>
-        </w:rPr>
-      </w:pPr>
-    </w:p>
-    <w:p>
-      <w:pPr>
-        <w:pStyle w:val="ListParagraph"/>
-        <w:bidi/>
-        <w:rPr>
-          <w:rFonts w:ascii="Tahoma" w:hAnsi="Tahoma" w:cs="Tahoma"/>
-          <w:lang w:val="en-US"/>
-        </w:rPr>
-      </w:pPr>
-    </w:p>
-    <w:p>
-      <w:pPr>
-        <w:pStyle w:val="ListParagraph"/>
-        <w:bidi/>
-        <w:rPr>
-          <w:rFonts w:ascii="Tahoma" w:hAnsi="Tahoma" w:cs="Tahoma"/>
-          <w:lang w:val="en-US"/>
-        </w:rPr>
-      </w:pPr>
-    </w:p>
-    <w:p>
-      <w:pPr>
-        <w:pStyle w:val="ListParagraph"/>
-        <w:bidi/>
-        <w:rPr>
-          <w:rFonts w:ascii="Tahoma" w:hAnsi="Tahoma" w:cs="Tahoma"/>
-          <w:lang w:val="en-US"/>
-        </w:rPr>
-      </w:pPr>
-    </w:p>
-    <w:p>
-      <w:pPr>
-        <w:pStyle w:val="ListParagraph"/>
-        <w:bidi/>
-        <w:rPr>
-          <w:rFonts w:ascii="Tahoma" w:hAnsi="Tahoma" w:cs="Tahoma"/>
-          <w:lang w:val="en-US"/>
-        </w:rPr>
-      </w:pPr>
-    </w:p>
-    <w:p>
-      <w:pPr>
-        <w:pStyle w:val="ListParagraph"/>
-        <w:bidi/>
-        <w:rPr>
-          <w:rFonts w:ascii="Tahoma" w:hAnsi="Tahoma" w:cs="Tahoma"/>
-          <w:lang w:val="en-US"/>
-        </w:rPr>
-      </w:pPr>
-    </w:p>
-    <w:p>
-      <w:pPr>
-        <w:pStyle w:val="ListParagraph"/>
-        <w:bidi/>
-        <w:rPr>
-          <w:rFonts w:ascii="Tahoma" w:hAnsi="Tahoma" w:cs="Tahoma"/>
-          <w:lang w:val="en-US"/>
-        </w:rPr>
-      </w:pPr>
-    </w:p>
-    <w:p>
-      <w:pPr>
-        <w:pStyle w:val="ListParagraph"/>
-        <w:bidi/>
-        <w:rPr>
-          <w:rFonts w:ascii="Tahoma" w:hAnsi="Tahoma" w:cs="Tahoma"/>
-          <w:lang w:val="en-US"/>
-        </w:rPr>
-      </w:pPr>
-    </w:p>
-    <w:p>
-      <w:pPr>
-        <w:pStyle w:val="ListParagraph"/>
-        <w:bidi/>
-        <w:rPr>
-          <w:rFonts w:ascii="Tahoma" w:hAnsi="Tahoma" w:cs="Tahoma"/>
-          <w:lang w:val="en-US"/>
-        </w:rPr>
-      </w:pPr>
-    </w:p>
-    <w:p>
-      <w:pPr>
-        <w:bidi/>
-        <w:rPr>
-          <w:rFonts w:ascii="Tahoma" w:hAnsi="Tahoma" w:cs="Tahoma"/>
-          <w:rtl/>
-          <w:lang w:val="en-US"/>
-        </w:rPr>
-      </w:pPr>
+      <w:bookmarkEnd w:id="0"/>
     </w:p>
     <w:sectPr>
       <w:pgSz w:w="11906" w:h="16838"/>

</xml_diff>